<commit_message>
subo archivo con comandos utilizados en git bash
</commit_message>
<xml_diff>
--- a/Git Bash - Repositorio Local y Remoto.docx
+++ b/Git Bash - Repositorio Local y Remoto.docx
@@ -44,7 +44,6 @@
           <w:color w:val="00BF00"/>
           <w:sz w:val="18"/>
           <w:szCs w:val="18"/>
-          <w:lang w:val="en-US"/>
         </w:rPr>
       </w:pPr>
     </w:p>
@@ -59,30 +58,16 @@
           <w:color w:val="00BFBF"/>
           <w:sz w:val="18"/>
           <w:szCs w:val="18"/>
-          <w:lang w:val="en-US"/>
-        </w:rPr>
-      </w:pPr>
-      <w:proofErr w:type="spellStart"/>
+        </w:rPr>
+      </w:pPr>
       <w:r>
         <w:rPr>
           <w:rFonts w:ascii="Lucida Console" w:hAnsi="Lucida Console" w:cs="Lucida Console"/>
           <w:color w:val="00BF00"/>
           <w:sz w:val="18"/>
           <w:szCs w:val="18"/>
-          <w:lang w:val="en-US"/>
-        </w:rPr>
-        <w:t>marug@MARU</w:t>
-      </w:r>
-      <w:proofErr w:type="spellEnd"/>
-      <w:r>
-        <w:rPr>
-          <w:rFonts w:ascii="Lucida Console" w:hAnsi="Lucida Console" w:cs="Lucida Console"/>
-          <w:color w:val="00BF00"/>
-          <w:sz w:val="18"/>
-          <w:szCs w:val="18"/>
-          <w:lang w:val="en-US"/>
-        </w:rPr>
-        <w:t xml:space="preserve"> </w:t>
+        </w:rPr>
+        <w:t xml:space="preserve">marug@MARU </w:t>
       </w:r>
       <w:r>
         <w:rPr>
@@ -90,7 +75,6 @@
           <w:color w:val="BF00BF"/>
           <w:sz w:val="18"/>
           <w:szCs w:val="18"/>
-          <w:lang w:val="en-US"/>
         </w:rPr>
         <w:t xml:space="preserve">MINGW64 </w:t>
       </w:r>
@@ -100,7 +84,6 @@
           <w:color w:val="BFBF00"/>
           <w:sz w:val="18"/>
           <w:szCs w:val="18"/>
-          <w:lang w:val="en-US"/>
         </w:rPr>
         <w:t>~</w:t>
       </w:r>
@@ -110,7 +93,6 @@
           <w:color w:val="00BFBF"/>
           <w:sz w:val="18"/>
           <w:szCs w:val="18"/>
-          <w:lang w:val="en-US"/>
         </w:rPr>
         <w:t xml:space="preserve"> (master)</w:t>
       </w:r>
@@ -9531,7 +9513,6 @@
           <w:szCs w:val="18"/>
         </w:rPr>
       </w:pPr>
-      <w:proofErr w:type="spellStart"/>
       <w:r>
         <w:rPr>
           <w:rFonts w:ascii="Lucida Console" w:hAnsi="Lucida Console" w:cs="Lucida Console"/>
@@ -9540,6 +9521,480 @@
           <w:szCs w:val="18"/>
           <w:lang w:val="en-US"/>
         </w:rPr>
+        <w:t xml:space="preserve">marug@MARU </w:t>
+      </w:r>
+      <w:r>
+        <w:rPr>
+          <w:rFonts w:ascii="Lucida Console" w:hAnsi="Lucida Console" w:cs="Lucida Console"/>
+          <w:color w:val="BF00BF"/>
+          <w:sz w:val="18"/>
+          <w:szCs w:val="18"/>
+          <w:lang w:val="en-US"/>
+        </w:rPr>
+        <w:t xml:space="preserve">MINGW64 </w:t>
+      </w:r>
+      <w:r>
+        <w:rPr>
+          <w:rFonts w:ascii="Lucida Console" w:hAnsi="Lucida Console" w:cs="Lucida Console"/>
+          <w:color w:val="BFBF00"/>
+          <w:sz w:val="18"/>
+          <w:szCs w:val="18"/>
+          <w:lang w:val="en-US"/>
+        </w:rPr>
+        <w:t xml:space="preserve">~/Documents/04. </w:t>
+      </w:r>
+      <w:r>
+        <w:rPr>
+          <w:rFonts w:ascii="Lucida Console" w:hAnsi="Lucida Console" w:cs="Lucida Console"/>
+          <w:color w:val="BFBF00"/>
+          <w:sz w:val="18"/>
+          <w:szCs w:val="18"/>
+        </w:rPr>
+        <w:t>CURSOS/</w:t>
+      </w:r>
+      <w:proofErr w:type="spellStart"/>
+      <w:r>
+        <w:rPr>
+          <w:rFonts w:ascii="Lucida Console" w:hAnsi="Lucida Console" w:cs="Lucida Console"/>
+          <w:color w:val="BFBF00"/>
+          <w:sz w:val="18"/>
+          <w:szCs w:val="18"/>
+        </w:rPr>
+        <w:t>CoderHouse</w:t>
+      </w:r>
+      <w:proofErr w:type="spellEnd"/>
+      <w:r>
+        <w:rPr>
+          <w:rFonts w:ascii="Lucida Console" w:hAnsi="Lucida Console" w:cs="Lucida Console"/>
+          <w:color w:val="BFBF00"/>
+          <w:sz w:val="18"/>
+          <w:szCs w:val="18"/>
+        </w:rPr>
+        <w:t>/Desarrollo Web/Desafíos/Desafío 4 - Git y Animaciones/</w:t>
+      </w:r>
+      <w:proofErr w:type="spellStart"/>
+      <w:r>
+        <w:rPr>
+          <w:rFonts w:ascii="Lucida Console" w:hAnsi="Lucida Console" w:cs="Lucida Console"/>
+          <w:color w:val="BFBF00"/>
+          <w:sz w:val="18"/>
+          <w:szCs w:val="18"/>
+        </w:rPr>
+        <w:t>RepositorioDG</w:t>
+      </w:r>
+      <w:proofErr w:type="spellEnd"/>
+      <w:r>
+        <w:rPr>
+          <w:rFonts w:ascii="Lucida Console" w:hAnsi="Lucida Console" w:cs="Lucida Console"/>
+          <w:color w:val="00BFBF"/>
+          <w:sz w:val="18"/>
+          <w:szCs w:val="18"/>
+        </w:rPr>
+        <w:t xml:space="preserve"> (master)</w:t>
+      </w:r>
+    </w:p>
+    <w:p>
+      <w:pPr>
+        <w:autoSpaceDE w:val="0"/>
+        <w:autoSpaceDN w:val="0"/>
+        <w:adjustRightInd w:val="0"/>
+        <w:spacing w:after="0" w:line="240" w:lineRule="auto"/>
+        <w:rPr>
+          <w:rFonts w:ascii="Lucida Console" w:hAnsi="Lucida Console" w:cs="Lucida Console"/>
+          <w:sz w:val="18"/>
+          <w:szCs w:val="18"/>
+          <w:lang w:val="en-US"/>
+        </w:rPr>
+      </w:pPr>
+      <w:r>
+        <w:rPr>
+          <w:rFonts w:ascii="Lucida Console" w:hAnsi="Lucida Console" w:cs="Lucida Console"/>
+          <w:sz w:val="18"/>
+          <w:szCs w:val="18"/>
+          <w:lang w:val="en-US"/>
+        </w:rPr>
+        <w:t>$ git pull origin master</w:t>
+      </w:r>
+    </w:p>
+    <w:p>
+      <w:pPr>
+        <w:autoSpaceDE w:val="0"/>
+        <w:autoSpaceDN w:val="0"/>
+        <w:adjustRightInd w:val="0"/>
+        <w:spacing w:after="0" w:line="240" w:lineRule="auto"/>
+        <w:rPr>
+          <w:rFonts w:ascii="Lucida Console" w:hAnsi="Lucida Console" w:cs="Lucida Console"/>
+          <w:sz w:val="18"/>
+          <w:szCs w:val="18"/>
+          <w:lang w:val="en-US"/>
+        </w:rPr>
+      </w:pPr>
+      <w:r>
+        <w:rPr>
+          <w:rFonts w:ascii="Lucida Console" w:hAnsi="Lucida Console" w:cs="Lucida Console"/>
+          <w:sz w:val="18"/>
+          <w:szCs w:val="18"/>
+          <w:lang w:val="en-US"/>
+        </w:rPr>
+        <w:t>remote: Enumerating objects: 4, done.</w:t>
+      </w:r>
+    </w:p>
+    <w:p>
+      <w:pPr>
+        <w:autoSpaceDE w:val="0"/>
+        <w:autoSpaceDN w:val="0"/>
+        <w:adjustRightInd w:val="0"/>
+        <w:spacing w:after="0" w:line="240" w:lineRule="auto"/>
+        <w:rPr>
+          <w:rFonts w:ascii="Lucida Console" w:hAnsi="Lucida Console" w:cs="Lucida Console"/>
+          <w:sz w:val="18"/>
+          <w:szCs w:val="18"/>
+          <w:lang w:val="en-US"/>
+        </w:rPr>
+      </w:pPr>
+      <w:r>
+        <w:rPr>
+          <w:rFonts w:ascii="Lucida Console" w:hAnsi="Lucida Console" w:cs="Lucida Console"/>
+          <w:sz w:val="18"/>
+          <w:szCs w:val="18"/>
+          <w:lang w:val="en-US"/>
+        </w:rPr>
+        <w:t>remote: Counting objects: 100% (4/4), done.</w:t>
+      </w:r>
+    </w:p>
+    <w:p>
+      <w:pPr>
+        <w:autoSpaceDE w:val="0"/>
+        <w:autoSpaceDN w:val="0"/>
+        <w:adjustRightInd w:val="0"/>
+        <w:spacing w:after="0" w:line="240" w:lineRule="auto"/>
+        <w:rPr>
+          <w:rFonts w:ascii="Lucida Console" w:hAnsi="Lucida Console" w:cs="Lucida Console"/>
+          <w:sz w:val="18"/>
+          <w:szCs w:val="18"/>
+          <w:lang w:val="en-US"/>
+        </w:rPr>
+      </w:pPr>
+      <w:r>
+        <w:rPr>
+          <w:rFonts w:ascii="Lucida Console" w:hAnsi="Lucida Console" w:cs="Lucida Console"/>
+          <w:sz w:val="18"/>
+          <w:szCs w:val="18"/>
+          <w:lang w:val="en-US"/>
+        </w:rPr>
+        <w:t>remote: Compressing objects: 100% (3/3), done.</w:t>
+      </w:r>
+    </w:p>
+    <w:p>
+      <w:pPr>
+        <w:autoSpaceDE w:val="0"/>
+        <w:autoSpaceDN w:val="0"/>
+        <w:adjustRightInd w:val="0"/>
+        <w:spacing w:after="0" w:line="240" w:lineRule="auto"/>
+        <w:rPr>
+          <w:rFonts w:ascii="Lucida Console" w:hAnsi="Lucida Console" w:cs="Lucida Console"/>
+          <w:sz w:val="18"/>
+          <w:szCs w:val="18"/>
+        </w:rPr>
+      </w:pPr>
+      <w:r>
+        <w:rPr>
+          <w:rFonts w:ascii="Lucida Console" w:hAnsi="Lucida Console" w:cs="Lucida Console"/>
+          <w:sz w:val="18"/>
+          <w:szCs w:val="18"/>
+        </w:rPr>
+        <w:t xml:space="preserve">remote: Total 3 (delta 1), </w:t>
+      </w:r>
+      <w:proofErr w:type="spellStart"/>
+      <w:r>
+        <w:rPr>
+          <w:rFonts w:ascii="Lucida Console" w:hAnsi="Lucida Console" w:cs="Lucida Console"/>
+          <w:sz w:val="18"/>
+          <w:szCs w:val="18"/>
+        </w:rPr>
+        <w:t>reused</w:t>
+      </w:r>
+      <w:proofErr w:type="spellEnd"/>
+      <w:r>
+        <w:rPr>
+          <w:rFonts w:ascii="Lucida Console" w:hAnsi="Lucida Console" w:cs="Lucida Console"/>
+          <w:sz w:val="18"/>
+          <w:szCs w:val="18"/>
+        </w:rPr>
+        <w:t xml:space="preserve"> 0 (delta 0), pack-</w:t>
+      </w:r>
+      <w:proofErr w:type="spellStart"/>
+      <w:r>
+        <w:rPr>
+          <w:rFonts w:ascii="Lucida Console" w:hAnsi="Lucida Console" w:cs="Lucida Console"/>
+          <w:sz w:val="18"/>
+          <w:szCs w:val="18"/>
+        </w:rPr>
+        <w:t>reused</w:t>
+      </w:r>
+      <w:proofErr w:type="spellEnd"/>
+      <w:r>
+        <w:rPr>
+          <w:rFonts w:ascii="Lucida Console" w:hAnsi="Lucida Console" w:cs="Lucida Console"/>
+          <w:sz w:val="18"/>
+          <w:szCs w:val="18"/>
+        </w:rPr>
+        <w:t xml:space="preserve"> 0</w:t>
+      </w:r>
+    </w:p>
+    <w:p>
+      <w:pPr>
+        <w:autoSpaceDE w:val="0"/>
+        <w:autoSpaceDN w:val="0"/>
+        <w:adjustRightInd w:val="0"/>
+        <w:spacing w:after="0" w:line="240" w:lineRule="auto"/>
+        <w:rPr>
+          <w:rFonts w:ascii="Lucida Console" w:hAnsi="Lucida Console" w:cs="Lucida Console"/>
+          <w:sz w:val="18"/>
+          <w:szCs w:val="18"/>
+          <w:lang w:val="en-US"/>
+        </w:rPr>
+      </w:pPr>
+      <w:r>
+        <w:rPr>
+          <w:rFonts w:ascii="Lucida Console" w:hAnsi="Lucida Console" w:cs="Lucida Console"/>
+          <w:sz w:val="18"/>
+          <w:szCs w:val="18"/>
+          <w:lang w:val="en-US"/>
+        </w:rPr>
+        <w:t>Unpacking objects: 100% (3/3), 832 bytes | 75.00 KiB/s, done.</w:t>
+      </w:r>
+    </w:p>
+    <w:p>
+      <w:pPr>
+        <w:autoSpaceDE w:val="0"/>
+        <w:autoSpaceDN w:val="0"/>
+        <w:adjustRightInd w:val="0"/>
+        <w:spacing w:after="0" w:line="240" w:lineRule="auto"/>
+        <w:rPr>
+          <w:rFonts w:ascii="Lucida Console" w:hAnsi="Lucida Console" w:cs="Lucida Console"/>
+          <w:sz w:val="18"/>
+          <w:szCs w:val="18"/>
+          <w:lang w:val="en-US"/>
+        </w:rPr>
+      </w:pPr>
+      <w:r>
+        <w:rPr>
+          <w:rFonts w:ascii="Lucida Console" w:hAnsi="Lucida Console" w:cs="Lucida Console"/>
+          <w:sz w:val="18"/>
+          <w:szCs w:val="18"/>
+          <w:lang w:val="en-US"/>
+        </w:rPr>
+        <w:t>From https://github.com/marugiglione/DulceGusto</w:t>
+      </w:r>
+    </w:p>
+    <w:p>
+      <w:pPr>
+        <w:autoSpaceDE w:val="0"/>
+        <w:autoSpaceDN w:val="0"/>
+        <w:adjustRightInd w:val="0"/>
+        <w:spacing w:after="0" w:line="240" w:lineRule="auto"/>
+        <w:rPr>
+          <w:rFonts w:ascii="Lucida Console" w:hAnsi="Lucida Console" w:cs="Lucida Console"/>
+          <w:sz w:val="18"/>
+          <w:szCs w:val="18"/>
+          <w:lang w:val="en-US"/>
+        </w:rPr>
+      </w:pPr>
+      <w:r>
+        <w:rPr>
+          <w:rFonts w:ascii="Lucida Console" w:hAnsi="Lucida Console" w:cs="Lucida Console"/>
+          <w:sz w:val="18"/>
+          <w:szCs w:val="18"/>
+          <w:lang w:val="en-US"/>
+        </w:rPr>
+        <w:t xml:space="preserve"> * branch            master     -&gt; FETCH_HEAD</w:t>
+      </w:r>
+    </w:p>
+    <w:p>
+      <w:pPr>
+        <w:autoSpaceDE w:val="0"/>
+        <w:autoSpaceDN w:val="0"/>
+        <w:adjustRightInd w:val="0"/>
+        <w:spacing w:after="0" w:line="240" w:lineRule="auto"/>
+        <w:rPr>
+          <w:rFonts w:ascii="Lucida Console" w:hAnsi="Lucida Console" w:cs="Lucida Console"/>
+          <w:sz w:val="18"/>
+          <w:szCs w:val="18"/>
+          <w:lang w:val="en-US"/>
+        </w:rPr>
+      </w:pPr>
+      <w:r>
+        <w:rPr>
+          <w:rFonts w:ascii="Lucida Console" w:hAnsi="Lucida Console" w:cs="Lucida Console"/>
+          <w:sz w:val="18"/>
+          <w:szCs w:val="18"/>
+          <w:lang w:val="en-US"/>
+        </w:rPr>
+        <w:t xml:space="preserve">   0b1d68d..e06c385  master     -&gt; origin/master</w:t>
+      </w:r>
+    </w:p>
+    <w:p>
+      <w:pPr>
+        <w:autoSpaceDE w:val="0"/>
+        <w:autoSpaceDN w:val="0"/>
+        <w:adjustRightInd w:val="0"/>
+        <w:spacing w:after="0" w:line="240" w:lineRule="auto"/>
+        <w:rPr>
+          <w:rFonts w:ascii="Lucida Console" w:hAnsi="Lucida Console" w:cs="Lucida Console"/>
+          <w:sz w:val="18"/>
+          <w:szCs w:val="18"/>
+          <w:lang w:val="en-US"/>
+        </w:rPr>
+      </w:pPr>
+      <w:r>
+        <w:rPr>
+          <w:rFonts w:ascii="Lucida Console" w:hAnsi="Lucida Console" w:cs="Lucida Console"/>
+          <w:sz w:val="18"/>
+          <w:szCs w:val="18"/>
+          <w:lang w:val="en-US"/>
+        </w:rPr>
+        <w:t>Updating 0b1d68d..e06c385</w:t>
+      </w:r>
+    </w:p>
+    <w:p>
+      <w:pPr>
+        <w:autoSpaceDE w:val="0"/>
+        <w:autoSpaceDN w:val="0"/>
+        <w:adjustRightInd w:val="0"/>
+        <w:spacing w:after="0" w:line="240" w:lineRule="auto"/>
+        <w:rPr>
+          <w:rFonts w:ascii="Lucida Console" w:hAnsi="Lucida Console" w:cs="Lucida Console"/>
+          <w:sz w:val="18"/>
+          <w:szCs w:val="18"/>
+          <w:lang w:val="en-US"/>
+        </w:rPr>
+      </w:pPr>
+      <w:r>
+        <w:rPr>
+          <w:rFonts w:ascii="Lucida Console" w:hAnsi="Lucida Console" w:cs="Lucida Console"/>
+          <w:sz w:val="18"/>
+          <w:szCs w:val="18"/>
+          <w:lang w:val="en-US"/>
+        </w:rPr>
+        <w:t>Fast-forward</w:t>
+      </w:r>
+    </w:p>
+    <w:p>
+      <w:pPr>
+        <w:autoSpaceDE w:val="0"/>
+        <w:autoSpaceDN w:val="0"/>
+        <w:adjustRightInd w:val="0"/>
+        <w:spacing w:after="0" w:line="240" w:lineRule="auto"/>
+        <w:rPr>
+          <w:rFonts w:ascii="Lucida Console" w:hAnsi="Lucida Console" w:cs="Lucida Console"/>
+          <w:color w:val="00BF00"/>
+          <w:sz w:val="18"/>
+          <w:szCs w:val="18"/>
+          <w:lang w:val="en-US"/>
+        </w:rPr>
+      </w:pPr>
+      <w:r>
+        <w:rPr>
+          <w:rFonts w:ascii="Lucida Console" w:hAnsi="Lucida Console" w:cs="Lucida Console"/>
+          <w:sz w:val="18"/>
+          <w:szCs w:val="18"/>
+          <w:lang w:val="en-US"/>
+        </w:rPr>
+        <w:t xml:space="preserve"> README.md | 6 </w:t>
+      </w:r>
+      <w:r>
+        <w:rPr>
+          <w:rFonts w:ascii="Lucida Console" w:hAnsi="Lucida Console" w:cs="Lucida Console"/>
+          <w:color w:val="00BF00"/>
+          <w:sz w:val="18"/>
+          <w:szCs w:val="18"/>
+          <w:lang w:val="en-US"/>
+        </w:rPr>
+        <w:t>++++++</w:t>
+      </w:r>
+    </w:p>
+    <w:p>
+      <w:pPr>
+        <w:autoSpaceDE w:val="0"/>
+        <w:autoSpaceDN w:val="0"/>
+        <w:adjustRightInd w:val="0"/>
+        <w:spacing w:after="0" w:line="240" w:lineRule="auto"/>
+        <w:rPr>
+          <w:rFonts w:ascii="Lucida Console" w:hAnsi="Lucida Console" w:cs="Lucida Console"/>
+          <w:sz w:val="18"/>
+          <w:szCs w:val="18"/>
+          <w:lang w:val="en-US"/>
+        </w:rPr>
+      </w:pPr>
+      <w:r>
+        <w:rPr>
+          <w:rFonts w:ascii="Lucida Console" w:hAnsi="Lucida Console" w:cs="Lucida Console"/>
+          <w:sz w:val="18"/>
+          <w:szCs w:val="18"/>
+          <w:lang w:val="en-US"/>
+        </w:rPr>
+        <w:t xml:space="preserve"> 1 file changed, 6 insertions(+)</w:t>
+      </w:r>
+    </w:p>
+    <w:p>
+      <w:pPr>
+        <w:autoSpaceDE w:val="0"/>
+        <w:autoSpaceDN w:val="0"/>
+        <w:adjustRightInd w:val="0"/>
+        <w:spacing w:after="0" w:line="240" w:lineRule="auto"/>
+        <w:rPr>
+          <w:rFonts w:ascii="Lucida Console" w:hAnsi="Lucida Console" w:cs="Lucida Console"/>
+          <w:sz w:val="18"/>
+          <w:szCs w:val="18"/>
+          <w:lang w:val="en-US"/>
+        </w:rPr>
+      </w:pPr>
+      <w:r>
+        <w:rPr>
+          <w:rFonts w:ascii="Lucida Console" w:hAnsi="Lucida Console" w:cs="Lucida Console"/>
+          <w:sz w:val="18"/>
+          <w:szCs w:val="18"/>
+          <w:lang w:val="en-US"/>
+        </w:rPr>
+        <w:t xml:space="preserve"> create mode 100644 README.md</w:t>
+      </w:r>
+    </w:p>
+    <w:p>
+      <w:pPr>
+        <w:autoSpaceDE w:val="0"/>
+        <w:autoSpaceDN w:val="0"/>
+        <w:adjustRightInd w:val="0"/>
+        <w:spacing w:after="0" w:line="240" w:lineRule="auto"/>
+        <w:rPr>
+          <w:rFonts w:ascii="Lucida Console" w:hAnsi="Lucida Console" w:cs="Lucida Console"/>
+          <w:sz w:val="18"/>
+          <w:szCs w:val="18"/>
+          <w:lang w:val="en-US"/>
+        </w:rPr>
+      </w:pPr>
+    </w:p>
+    <w:p>
+      <w:pPr>
+        <w:autoSpaceDE w:val="0"/>
+        <w:autoSpaceDN w:val="0"/>
+        <w:adjustRightInd w:val="0"/>
+        <w:spacing w:after="0" w:line="240" w:lineRule="auto"/>
+        <w:rPr>
+          <w:rFonts w:ascii="Lucida Console" w:hAnsi="Lucida Console" w:cs="Lucida Console"/>
+          <w:color w:val="00BFBF"/>
+          <w:sz w:val="18"/>
+          <w:szCs w:val="18"/>
+        </w:rPr>
+      </w:pPr>
+      <w:proofErr w:type="spellStart"/>
+      <w:r>
+        <w:rPr>
+          <w:rFonts w:ascii="Lucida Console" w:hAnsi="Lucida Console" w:cs="Lucida Console"/>
+          <w:color w:val="00BF00"/>
+          <w:sz w:val="18"/>
+          <w:szCs w:val="18"/>
+        </w:rPr>
         <w:t>marug@MARU</w:t>
       </w:r>
       <w:proofErr w:type="spellEnd"/>
@@ -9549,9 +10004,1939 @@
           <w:color w:val="00BF00"/>
           <w:sz w:val="18"/>
           <w:szCs w:val="18"/>
-          <w:lang w:val="en-US"/>
         </w:rPr>
         <w:t xml:space="preserve"> </w:t>
+      </w:r>
+      <w:r>
+        <w:rPr>
+          <w:rFonts w:ascii="Lucida Console" w:hAnsi="Lucida Console" w:cs="Lucida Console"/>
+          <w:color w:val="BF00BF"/>
+          <w:sz w:val="18"/>
+          <w:szCs w:val="18"/>
+        </w:rPr>
+        <w:t xml:space="preserve">MINGW64 </w:t>
+      </w:r>
+      <w:r>
+        <w:rPr>
+          <w:rFonts w:ascii="Lucida Console" w:hAnsi="Lucida Console" w:cs="Lucida Console"/>
+          <w:color w:val="BFBF00"/>
+          <w:sz w:val="18"/>
+          <w:szCs w:val="18"/>
+        </w:rPr>
+        <w:t>~/</w:t>
+      </w:r>
+      <w:proofErr w:type="spellStart"/>
+      <w:r>
+        <w:rPr>
+          <w:rFonts w:ascii="Lucida Console" w:hAnsi="Lucida Console" w:cs="Lucida Console"/>
+          <w:color w:val="BFBF00"/>
+          <w:sz w:val="18"/>
+          <w:szCs w:val="18"/>
+        </w:rPr>
+        <w:t>Documents</w:t>
+      </w:r>
+      <w:proofErr w:type="spellEnd"/>
+      <w:r>
+        <w:rPr>
+          <w:rFonts w:ascii="Lucida Console" w:hAnsi="Lucida Console" w:cs="Lucida Console"/>
+          <w:color w:val="BFBF00"/>
+          <w:sz w:val="18"/>
+          <w:szCs w:val="18"/>
+        </w:rPr>
+        <w:t>/04. CURSOS/</w:t>
+      </w:r>
+      <w:proofErr w:type="spellStart"/>
+      <w:r>
+        <w:rPr>
+          <w:rFonts w:ascii="Lucida Console" w:hAnsi="Lucida Console" w:cs="Lucida Console"/>
+          <w:color w:val="BFBF00"/>
+          <w:sz w:val="18"/>
+          <w:szCs w:val="18"/>
+        </w:rPr>
+        <w:t>CoderHouse</w:t>
+      </w:r>
+      <w:proofErr w:type="spellEnd"/>
+      <w:r>
+        <w:rPr>
+          <w:rFonts w:ascii="Lucida Console" w:hAnsi="Lucida Console" w:cs="Lucida Console"/>
+          <w:color w:val="BFBF00"/>
+          <w:sz w:val="18"/>
+          <w:szCs w:val="18"/>
+        </w:rPr>
+        <w:t>/Desarrollo Web/Desafíos/Desafío 4 - Git y Animaciones/</w:t>
+      </w:r>
+      <w:proofErr w:type="spellStart"/>
+      <w:r>
+        <w:rPr>
+          <w:rFonts w:ascii="Lucida Console" w:hAnsi="Lucida Console" w:cs="Lucida Console"/>
+          <w:color w:val="BFBF00"/>
+          <w:sz w:val="18"/>
+          <w:szCs w:val="18"/>
+        </w:rPr>
+        <w:t>RepositorioDG</w:t>
+      </w:r>
+      <w:proofErr w:type="spellEnd"/>
+      <w:r>
+        <w:rPr>
+          <w:rFonts w:ascii="Lucida Console" w:hAnsi="Lucida Console" w:cs="Lucida Console"/>
+          <w:color w:val="00BFBF"/>
+          <w:sz w:val="18"/>
+          <w:szCs w:val="18"/>
+        </w:rPr>
+        <w:t xml:space="preserve"> (master)</w:t>
+      </w:r>
+    </w:p>
+    <w:p>
+      <w:pPr>
+        <w:autoSpaceDE w:val="0"/>
+        <w:autoSpaceDN w:val="0"/>
+        <w:adjustRightInd w:val="0"/>
+        <w:spacing w:after="0" w:line="240" w:lineRule="auto"/>
+        <w:rPr>
+          <w:rFonts w:ascii="Lucida Console" w:hAnsi="Lucida Console" w:cs="Lucida Console"/>
+          <w:sz w:val="18"/>
+          <w:szCs w:val="18"/>
+          <w:lang w:val="en-US"/>
+        </w:rPr>
+      </w:pPr>
+      <w:r>
+        <w:rPr>
+          <w:rFonts w:ascii="Lucida Console" w:hAnsi="Lucida Console" w:cs="Lucida Console"/>
+          <w:sz w:val="18"/>
+          <w:szCs w:val="18"/>
+          <w:lang w:val="en-US"/>
+        </w:rPr>
+        <w:t>$ git status</w:t>
+      </w:r>
+    </w:p>
+    <w:p>
+      <w:pPr>
+        <w:autoSpaceDE w:val="0"/>
+        <w:autoSpaceDN w:val="0"/>
+        <w:adjustRightInd w:val="0"/>
+        <w:spacing w:after="0" w:line="240" w:lineRule="auto"/>
+        <w:rPr>
+          <w:rFonts w:ascii="Lucida Console" w:hAnsi="Lucida Console" w:cs="Lucida Console"/>
+          <w:sz w:val="18"/>
+          <w:szCs w:val="18"/>
+          <w:lang w:val="en-US"/>
+        </w:rPr>
+      </w:pPr>
+      <w:r>
+        <w:rPr>
+          <w:rFonts w:ascii="Lucida Console" w:hAnsi="Lucida Console" w:cs="Lucida Console"/>
+          <w:sz w:val="18"/>
+          <w:szCs w:val="18"/>
+          <w:lang w:val="en-US"/>
+        </w:rPr>
+        <w:t>On branch master</w:t>
+      </w:r>
+    </w:p>
+    <w:p>
+      <w:pPr>
+        <w:autoSpaceDE w:val="0"/>
+        <w:autoSpaceDN w:val="0"/>
+        <w:adjustRightInd w:val="0"/>
+        <w:spacing w:after="0" w:line="240" w:lineRule="auto"/>
+        <w:rPr>
+          <w:rFonts w:ascii="Lucida Console" w:hAnsi="Lucida Console" w:cs="Lucida Console"/>
+          <w:sz w:val="18"/>
+          <w:szCs w:val="18"/>
+          <w:lang w:val="en-US"/>
+        </w:rPr>
+      </w:pPr>
+      <w:r>
+        <w:rPr>
+          <w:rFonts w:ascii="Lucida Console" w:hAnsi="Lucida Console" w:cs="Lucida Console"/>
+          <w:sz w:val="18"/>
+          <w:szCs w:val="18"/>
+          <w:lang w:val="en-US"/>
+        </w:rPr>
+        <w:t>Untracked files:</w:t>
+      </w:r>
+    </w:p>
+    <w:p>
+      <w:pPr>
+        <w:autoSpaceDE w:val="0"/>
+        <w:autoSpaceDN w:val="0"/>
+        <w:adjustRightInd w:val="0"/>
+        <w:spacing w:after="0" w:line="240" w:lineRule="auto"/>
+        <w:rPr>
+          <w:rFonts w:ascii="Lucida Console" w:hAnsi="Lucida Console" w:cs="Lucida Console"/>
+          <w:sz w:val="18"/>
+          <w:szCs w:val="18"/>
+          <w:lang w:val="en-US"/>
+        </w:rPr>
+      </w:pPr>
+      <w:r>
+        <w:rPr>
+          <w:rFonts w:ascii="Lucida Console" w:hAnsi="Lucida Console" w:cs="Lucida Console"/>
+          <w:sz w:val="18"/>
+          <w:szCs w:val="18"/>
+          <w:lang w:val="en-US"/>
+        </w:rPr>
+        <w:t xml:space="preserve">  (use "git add &lt;file&gt;..." to include in what will be committed)</w:t>
+      </w:r>
+    </w:p>
+    <w:p>
+      <w:pPr>
+        <w:autoSpaceDE w:val="0"/>
+        <w:autoSpaceDN w:val="0"/>
+        <w:adjustRightInd w:val="0"/>
+        <w:spacing w:after="0" w:line="240" w:lineRule="auto"/>
+        <w:rPr>
+          <w:rFonts w:ascii="Lucida Console" w:hAnsi="Lucida Console" w:cs="Lucida Console"/>
+          <w:color w:val="BF0000"/>
+          <w:sz w:val="18"/>
+          <w:szCs w:val="18"/>
+        </w:rPr>
+      </w:pPr>
+      <w:r>
+        <w:rPr>
+          <w:rFonts w:ascii="Lucida Console" w:hAnsi="Lucida Console" w:cs="Lucida Console"/>
+          <w:sz w:val="18"/>
+          <w:szCs w:val="18"/>
+          <w:lang w:val="en-US"/>
+        </w:rPr>
+        <w:t xml:space="preserve">        </w:t>
+      </w:r>
+      <w:r>
+        <w:rPr>
+          <w:rFonts w:ascii="Lucida Console" w:hAnsi="Lucida Console" w:cs="Lucida Console"/>
+          <w:color w:val="BF0000"/>
+          <w:sz w:val="18"/>
+          <w:szCs w:val="18"/>
+        </w:rPr>
+        <w:t>.gitignore.txt</w:t>
+      </w:r>
+    </w:p>
+    <w:p>
+      <w:pPr>
+        <w:autoSpaceDE w:val="0"/>
+        <w:autoSpaceDN w:val="0"/>
+        <w:adjustRightInd w:val="0"/>
+        <w:spacing w:after="0" w:line="240" w:lineRule="auto"/>
+        <w:rPr>
+          <w:rFonts w:ascii="Lucida Console" w:hAnsi="Lucida Console" w:cs="Lucida Console"/>
+          <w:color w:val="BF0000"/>
+          <w:sz w:val="18"/>
+          <w:szCs w:val="18"/>
+        </w:rPr>
+      </w:pPr>
+      <w:r>
+        <w:rPr>
+          <w:rFonts w:ascii="Lucida Console" w:hAnsi="Lucida Console" w:cs="Lucida Console"/>
+          <w:sz w:val="18"/>
+          <w:szCs w:val="18"/>
+        </w:rPr>
+        <w:t xml:space="preserve">        </w:t>
+      </w:r>
+      <w:r>
+        <w:rPr>
+          <w:rFonts w:ascii="Lucida Console" w:hAnsi="Lucida Console" w:cs="Lucida Console"/>
+          <w:color w:val="BF0000"/>
+          <w:sz w:val="18"/>
+          <w:szCs w:val="18"/>
+        </w:rPr>
+        <w:t xml:space="preserve">Git </w:t>
+      </w:r>
+      <w:proofErr w:type="spellStart"/>
+      <w:r>
+        <w:rPr>
+          <w:rFonts w:ascii="Lucida Console" w:hAnsi="Lucida Console" w:cs="Lucida Console"/>
+          <w:color w:val="BF0000"/>
+          <w:sz w:val="18"/>
+          <w:szCs w:val="18"/>
+        </w:rPr>
+        <w:t>Bash</w:t>
+      </w:r>
+      <w:proofErr w:type="spellEnd"/>
+      <w:r>
+        <w:rPr>
+          <w:rFonts w:ascii="Lucida Console" w:hAnsi="Lucida Console" w:cs="Lucida Console"/>
+          <w:color w:val="BF0000"/>
+          <w:sz w:val="18"/>
+          <w:szCs w:val="18"/>
+        </w:rPr>
+        <w:t xml:space="preserve"> - Repositorio Local y Remoto.docx</w:t>
+      </w:r>
+    </w:p>
+    <w:p>
+      <w:pPr>
+        <w:autoSpaceDE w:val="0"/>
+        <w:autoSpaceDN w:val="0"/>
+        <w:adjustRightInd w:val="0"/>
+        <w:spacing w:after="0" w:line="240" w:lineRule="auto"/>
+        <w:rPr>
+          <w:rFonts w:ascii="Lucida Console" w:hAnsi="Lucida Console" w:cs="Lucida Console"/>
+          <w:color w:val="BF0000"/>
+          <w:sz w:val="18"/>
+          <w:szCs w:val="18"/>
+        </w:rPr>
+      </w:pPr>
+    </w:p>
+    <w:p>
+      <w:pPr>
+        <w:autoSpaceDE w:val="0"/>
+        <w:autoSpaceDN w:val="0"/>
+        <w:adjustRightInd w:val="0"/>
+        <w:spacing w:after="0" w:line="240" w:lineRule="auto"/>
+        <w:rPr>
+          <w:rFonts w:ascii="Lucida Console" w:hAnsi="Lucida Console" w:cs="Lucida Console"/>
+          <w:sz w:val="18"/>
+          <w:szCs w:val="18"/>
+          <w:lang w:val="en-US"/>
+        </w:rPr>
+      </w:pPr>
+      <w:r>
+        <w:rPr>
+          <w:rFonts w:ascii="Lucida Console" w:hAnsi="Lucida Console" w:cs="Lucida Console"/>
+          <w:sz w:val="18"/>
+          <w:szCs w:val="18"/>
+          <w:lang w:val="en-US"/>
+        </w:rPr>
+        <w:t>nothing added to commit but untracked files present (use "git add" to track)</w:t>
+      </w:r>
+    </w:p>
+    <w:p>
+      <w:pPr>
+        <w:autoSpaceDE w:val="0"/>
+        <w:autoSpaceDN w:val="0"/>
+        <w:adjustRightInd w:val="0"/>
+        <w:spacing w:after="0" w:line="240" w:lineRule="auto"/>
+        <w:rPr>
+          <w:rFonts w:ascii="Lucida Console" w:hAnsi="Lucida Console" w:cs="Lucida Console"/>
+          <w:sz w:val="18"/>
+          <w:szCs w:val="18"/>
+          <w:lang w:val="en-US"/>
+        </w:rPr>
+      </w:pPr>
+    </w:p>
+    <w:p>
+      <w:pPr>
+        <w:autoSpaceDE w:val="0"/>
+        <w:autoSpaceDN w:val="0"/>
+        <w:adjustRightInd w:val="0"/>
+        <w:spacing w:after="0" w:line="240" w:lineRule="auto"/>
+        <w:rPr>
+          <w:rFonts w:ascii="Lucida Console" w:hAnsi="Lucida Console" w:cs="Lucida Console"/>
+          <w:color w:val="00BFBF"/>
+          <w:sz w:val="18"/>
+          <w:szCs w:val="18"/>
+        </w:rPr>
+      </w:pPr>
+      <w:proofErr w:type="spellStart"/>
+      <w:r>
+        <w:rPr>
+          <w:rFonts w:ascii="Lucida Console" w:hAnsi="Lucida Console" w:cs="Lucida Console"/>
+          <w:color w:val="00BF00"/>
+          <w:sz w:val="18"/>
+          <w:szCs w:val="18"/>
+        </w:rPr>
+        <w:t>marug@MARU</w:t>
+      </w:r>
+      <w:proofErr w:type="spellEnd"/>
+      <w:r>
+        <w:rPr>
+          <w:rFonts w:ascii="Lucida Console" w:hAnsi="Lucida Console" w:cs="Lucida Console"/>
+          <w:color w:val="00BF00"/>
+          <w:sz w:val="18"/>
+          <w:szCs w:val="18"/>
+        </w:rPr>
+        <w:t xml:space="preserve"> </w:t>
+      </w:r>
+      <w:r>
+        <w:rPr>
+          <w:rFonts w:ascii="Lucida Console" w:hAnsi="Lucida Console" w:cs="Lucida Console"/>
+          <w:color w:val="BF00BF"/>
+          <w:sz w:val="18"/>
+          <w:szCs w:val="18"/>
+        </w:rPr>
+        <w:t xml:space="preserve">MINGW64 </w:t>
+      </w:r>
+      <w:r>
+        <w:rPr>
+          <w:rFonts w:ascii="Lucida Console" w:hAnsi="Lucida Console" w:cs="Lucida Console"/>
+          <w:color w:val="BFBF00"/>
+          <w:sz w:val="18"/>
+          <w:szCs w:val="18"/>
+        </w:rPr>
+        <w:t>~/</w:t>
+      </w:r>
+      <w:proofErr w:type="spellStart"/>
+      <w:r>
+        <w:rPr>
+          <w:rFonts w:ascii="Lucida Console" w:hAnsi="Lucida Console" w:cs="Lucida Console"/>
+          <w:color w:val="BFBF00"/>
+          <w:sz w:val="18"/>
+          <w:szCs w:val="18"/>
+        </w:rPr>
+        <w:t>Documents</w:t>
+      </w:r>
+      <w:proofErr w:type="spellEnd"/>
+      <w:r>
+        <w:rPr>
+          <w:rFonts w:ascii="Lucida Console" w:hAnsi="Lucida Console" w:cs="Lucida Console"/>
+          <w:color w:val="BFBF00"/>
+          <w:sz w:val="18"/>
+          <w:szCs w:val="18"/>
+        </w:rPr>
+        <w:t>/04. CURSOS/</w:t>
+      </w:r>
+      <w:proofErr w:type="spellStart"/>
+      <w:r>
+        <w:rPr>
+          <w:rFonts w:ascii="Lucida Console" w:hAnsi="Lucida Console" w:cs="Lucida Console"/>
+          <w:color w:val="BFBF00"/>
+          <w:sz w:val="18"/>
+          <w:szCs w:val="18"/>
+        </w:rPr>
+        <w:t>CoderHouse</w:t>
+      </w:r>
+      <w:proofErr w:type="spellEnd"/>
+      <w:r>
+        <w:rPr>
+          <w:rFonts w:ascii="Lucida Console" w:hAnsi="Lucida Console" w:cs="Lucida Console"/>
+          <w:color w:val="BFBF00"/>
+          <w:sz w:val="18"/>
+          <w:szCs w:val="18"/>
+        </w:rPr>
+        <w:t>/Desarrollo Web/Desafíos/Desafío 4 - Git y Animaciones/</w:t>
+      </w:r>
+      <w:proofErr w:type="spellStart"/>
+      <w:r>
+        <w:rPr>
+          <w:rFonts w:ascii="Lucida Console" w:hAnsi="Lucida Console" w:cs="Lucida Console"/>
+          <w:color w:val="BFBF00"/>
+          <w:sz w:val="18"/>
+          <w:szCs w:val="18"/>
+        </w:rPr>
+        <w:t>RepositorioDG</w:t>
+      </w:r>
+      <w:proofErr w:type="spellEnd"/>
+      <w:r>
+        <w:rPr>
+          <w:rFonts w:ascii="Lucida Console" w:hAnsi="Lucida Console" w:cs="Lucida Console"/>
+          <w:color w:val="00BFBF"/>
+          <w:sz w:val="18"/>
+          <w:szCs w:val="18"/>
+        </w:rPr>
+        <w:t xml:space="preserve"> (master)</w:t>
+      </w:r>
+    </w:p>
+    <w:p>
+      <w:pPr>
+        <w:autoSpaceDE w:val="0"/>
+        <w:autoSpaceDN w:val="0"/>
+        <w:adjustRightInd w:val="0"/>
+        <w:spacing w:after="0" w:line="240" w:lineRule="auto"/>
+        <w:rPr>
+          <w:rFonts w:ascii="Lucida Console" w:hAnsi="Lucida Console" w:cs="Lucida Console"/>
+          <w:sz w:val="18"/>
+          <w:szCs w:val="18"/>
+          <w:lang w:val="en-US"/>
+        </w:rPr>
+      </w:pPr>
+      <w:r>
+        <w:rPr>
+          <w:rFonts w:ascii="Lucida Console" w:hAnsi="Lucida Console" w:cs="Lucida Console"/>
+          <w:sz w:val="18"/>
+          <w:szCs w:val="18"/>
+          <w:lang w:val="en-US"/>
+        </w:rPr>
+        <w:t>$ git add .</w:t>
+      </w:r>
+    </w:p>
+    <w:p>
+      <w:pPr>
+        <w:autoSpaceDE w:val="0"/>
+        <w:autoSpaceDN w:val="0"/>
+        <w:adjustRightInd w:val="0"/>
+        <w:spacing w:after="0" w:line="240" w:lineRule="auto"/>
+        <w:rPr>
+          <w:rFonts w:ascii="Lucida Console" w:hAnsi="Lucida Console" w:cs="Lucida Console"/>
+          <w:sz w:val="18"/>
+          <w:szCs w:val="18"/>
+          <w:lang w:val="en-US"/>
+        </w:rPr>
+      </w:pPr>
+    </w:p>
+    <w:p>
+      <w:pPr>
+        <w:autoSpaceDE w:val="0"/>
+        <w:autoSpaceDN w:val="0"/>
+        <w:adjustRightInd w:val="0"/>
+        <w:spacing w:after="0" w:line="240" w:lineRule="auto"/>
+        <w:rPr>
+          <w:rFonts w:ascii="Lucida Console" w:hAnsi="Lucida Console" w:cs="Lucida Console"/>
+          <w:color w:val="00BFBF"/>
+          <w:sz w:val="18"/>
+          <w:szCs w:val="18"/>
+        </w:rPr>
+      </w:pPr>
+      <w:r>
+        <w:rPr>
+          <w:rFonts w:ascii="Lucida Console" w:hAnsi="Lucida Console" w:cs="Lucida Console"/>
+          <w:color w:val="00BF00"/>
+          <w:sz w:val="18"/>
+          <w:szCs w:val="18"/>
+          <w:lang w:val="en-US"/>
+        </w:rPr>
+        <w:t xml:space="preserve">marug@MARU </w:t>
+      </w:r>
+      <w:r>
+        <w:rPr>
+          <w:rFonts w:ascii="Lucida Console" w:hAnsi="Lucida Console" w:cs="Lucida Console"/>
+          <w:color w:val="BF00BF"/>
+          <w:sz w:val="18"/>
+          <w:szCs w:val="18"/>
+          <w:lang w:val="en-US"/>
+        </w:rPr>
+        <w:t xml:space="preserve">MINGW64 </w:t>
+      </w:r>
+      <w:r>
+        <w:rPr>
+          <w:rFonts w:ascii="Lucida Console" w:hAnsi="Lucida Console" w:cs="Lucida Console"/>
+          <w:color w:val="BFBF00"/>
+          <w:sz w:val="18"/>
+          <w:szCs w:val="18"/>
+          <w:lang w:val="en-US"/>
+        </w:rPr>
+        <w:t xml:space="preserve">~/Documents/04. </w:t>
+      </w:r>
+      <w:r>
+        <w:rPr>
+          <w:rFonts w:ascii="Lucida Console" w:hAnsi="Lucida Console" w:cs="Lucida Console"/>
+          <w:color w:val="BFBF00"/>
+          <w:sz w:val="18"/>
+          <w:szCs w:val="18"/>
+        </w:rPr>
+        <w:t>CURSOS/</w:t>
+      </w:r>
+      <w:proofErr w:type="spellStart"/>
+      <w:r>
+        <w:rPr>
+          <w:rFonts w:ascii="Lucida Console" w:hAnsi="Lucida Console" w:cs="Lucida Console"/>
+          <w:color w:val="BFBF00"/>
+          <w:sz w:val="18"/>
+          <w:szCs w:val="18"/>
+        </w:rPr>
+        <w:t>CoderHouse</w:t>
+      </w:r>
+      <w:proofErr w:type="spellEnd"/>
+      <w:r>
+        <w:rPr>
+          <w:rFonts w:ascii="Lucida Console" w:hAnsi="Lucida Console" w:cs="Lucida Console"/>
+          <w:color w:val="BFBF00"/>
+          <w:sz w:val="18"/>
+          <w:szCs w:val="18"/>
+        </w:rPr>
+        <w:t>/Desarrollo Web/Desafíos/Desafío 4 - Git y Animaciones/</w:t>
+      </w:r>
+      <w:proofErr w:type="spellStart"/>
+      <w:r>
+        <w:rPr>
+          <w:rFonts w:ascii="Lucida Console" w:hAnsi="Lucida Console" w:cs="Lucida Console"/>
+          <w:color w:val="BFBF00"/>
+          <w:sz w:val="18"/>
+          <w:szCs w:val="18"/>
+        </w:rPr>
+        <w:t>RepositorioDG</w:t>
+      </w:r>
+      <w:proofErr w:type="spellEnd"/>
+      <w:r>
+        <w:rPr>
+          <w:rFonts w:ascii="Lucida Console" w:hAnsi="Lucida Console" w:cs="Lucida Console"/>
+          <w:color w:val="00BFBF"/>
+          <w:sz w:val="18"/>
+          <w:szCs w:val="18"/>
+        </w:rPr>
+        <w:t xml:space="preserve"> (master)</w:t>
+      </w:r>
+    </w:p>
+    <w:p>
+      <w:pPr>
+        <w:autoSpaceDE w:val="0"/>
+        <w:autoSpaceDN w:val="0"/>
+        <w:adjustRightInd w:val="0"/>
+        <w:spacing w:after="0" w:line="240" w:lineRule="auto"/>
+        <w:rPr>
+          <w:rFonts w:ascii="Lucida Console" w:hAnsi="Lucida Console" w:cs="Lucida Console"/>
+          <w:sz w:val="18"/>
+          <w:szCs w:val="18"/>
+          <w:lang w:val="en-US"/>
+        </w:rPr>
+      </w:pPr>
+      <w:r>
+        <w:rPr>
+          <w:rFonts w:ascii="Lucida Console" w:hAnsi="Lucida Console" w:cs="Lucida Console"/>
+          <w:sz w:val="18"/>
+          <w:szCs w:val="18"/>
+          <w:lang w:val="en-US"/>
+        </w:rPr>
+        <w:t>$ git commit -m "subo archivo .gitignore"</w:t>
+      </w:r>
+    </w:p>
+    <w:p>
+      <w:pPr>
+        <w:autoSpaceDE w:val="0"/>
+        <w:autoSpaceDN w:val="0"/>
+        <w:adjustRightInd w:val="0"/>
+        <w:spacing w:after="0" w:line="240" w:lineRule="auto"/>
+        <w:rPr>
+          <w:rFonts w:ascii="Lucida Console" w:hAnsi="Lucida Console" w:cs="Lucida Console"/>
+          <w:sz w:val="18"/>
+          <w:szCs w:val="18"/>
+          <w:lang w:val="en-US"/>
+        </w:rPr>
+      </w:pPr>
+      <w:r>
+        <w:rPr>
+          <w:rFonts w:ascii="Lucida Console" w:hAnsi="Lucida Console" w:cs="Lucida Console"/>
+          <w:sz w:val="18"/>
+          <w:szCs w:val="18"/>
+          <w:lang w:val="en-US"/>
+        </w:rPr>
+        <w:t>[master 41324bf] subo archivo .gitignore</w:t>
+      </w:r>
+    </w:p>
+    <w:p>
+      <w:pPr>
+        <w:autoSpaceDE w:val="0"/>
+        <w:autoSpaceDN w:val="0"/>
+        <w:adjustRightInd w:val="0"/>
+        <w:spacing w:after="0" w:line="240" w:lineRule="auto"/>
+        <w:rPr>
+          <w:rFonts w:ascii="Lucida Console" w:hAnsi="Lucida Console" w:cs="Lucida Console"/>
+          <w:sz w:val="18"/>
+          <w:szCs w:val="18"/>
+          <w:lang w:val="en-US"/>
+        </w:rPr>
+      </w:pPr>
+      <w:r>
+        <w:rPr>
+          <w:rFonts w:ascii="Lucida Console" w:hAnsi="Lucida Console" w:cs="Lucida Console"/>
+          <w:sz w:val="18"/>
+          <w:szCs w:val="18"/>
+          <w:lang w:val="en-US"/>
+        </w:rPr>
+        <w:t xml:space="preserve"> 2 files changed, 2 insertions(+)</w:t>
+      </w:r>
+    </w:p>
+    <w:p>
+      <w:pPr>
+        <w:autoSpaceDE w:val="0"/>
+        <w:autoSpaceDN w:val="0"/>
+        <w:adjustRightInd w:val="0"/>
+        <w:spacing w:after="0" w:line="240" w:lineRule="auto"/>
+        <w:rPr>
+          <w:rFonts w:ascii="Lucida Console" w:hAnsi="Lucida Console" w:cs="Lucida Console"/>
+          <w:sz w:val="18"/>
+          <w:szCs w:val="18"/>
+        </w:rPr>
+      </w:pPr>
+      <w:r>
+        <w:rPr>
+          <w:rFonts w:ascii="Lucida Console" w:hAnsi="Lucida Console" w:cs="Lucida Console"/>
+          <w:sz w:val="18"/>
+          <w:szCs w:val="18"/>
+          <w:lang w:val="en-US"/>
+        </w:rPr>
+        <w:t xml:space="preserve"> </w:t>
+      </w:r>
+      <w:proofErr w:type="spellStart"/>
+      <w:r>
+        <w:rPr>
+          <w:rFonts w:ascii="Lucida Console" w:hAnsi="Lucida Console" w:cs="Lucida Console"/>
+          <w:sz w:val="18"/>
+          <w:szCs w:val="18"/>
+        </w:rPr>
+        <w:t>create</w:t>
+      </w:r>
+      <w:proofErr w:type="spellEnd"/>
+      <w:r>
+        <w:rPr>
+          <w:rFonts w:ascii="Lucida Console" w:hAnsi="Lucida Console" w:cs="Lucida Console"/>
+          <w:sz w:val="18"/>
+          <w:szCs w:val="18"/>
+        </w:rPr>
+        <w:t xml:space="preserve"> </w:t>
+      </w:r>
+      <w:proofErr w:type="spellStart"/>
+      <w:r>
+        <w:rPr>
+          <w:rFonts w:ascii="Lucida Console" w:hAnsi="Lucida Console" w:cs="Lucida Console"/>
+          <w:sz w:val="18"/>
+          <w:szCs w:val="18"/>
+        </w:rPr>
+        <w:t>mode</w:t>
+      </w:r>
+      <w:proofErr w:type="spellEnd"/>
+      <w:r>
+        <w:rPr>
+          <w:rFonts w:ascii="Lucida Console" w:hAnsi="Lucida Console" w:cs="Lucida Console"/>
+          <w:sz w:val="18"/>
+          <w:szCs w:val="18"/>
+        </w:rPr>
+        <w:t xml:space="preserve"> 100644 .gitignore.txt</w:t>
+      </w:r>
+    </w:p>
+    <w:p>
+      <w:pPr>
+        <w:autoSpaceDE w:val="0"/>
+        <w:autoSpaceDN w:val="0"/>
+        <w:adjustRightInd w:val="0"/>
+        <w:spacing w:after="0" w:line="240" w:lineRule="auto"/>
+        <w:rPr>
+          <w:rFonts w:ascii="Lucida Console" w:hAnsi="Lucida Console" w:cs="Lucida Console"/>
+          <w:sz w:val="18"/>
+          <w:szCs w:val="18"/>
+        </w:rPr>
+      </w:pPr>
+      <w:r>
+        <w:rPr>
+          <w:rFonts w:ascii="Lucida Console" w:hAnsi="Lucida Console" w:cs="Lucida Console"/>
+          <w:sz w:val="18"/>
+          <w:szCs w:val="18"/>
+        </w:rPr>
+        <w:t xml:space="preserve"> </w:t>
+      </w:r>
+      <w:proofErr w:type="spellStart"/>
+      <w:r>
+        <w:rPr>
+          <w:rFonts w:ascii="Lucida Console" w:hAnsi="Lucida Console" w:cs="Lucida Console"/>
+          <w:sz w:val="18"/>
+          <w:szCs w:val="18"/>
+        </w:rPr>
+        <w:t>create</w:t>
+      </w:r>
+      <w:proofErr w:type="spellEnd"/>
+      <w:r>
+        <w:rPr>
+          <w:rFonts w:ascii="Lucida Console" w:hAnsi="Lucida Console" w:cs="Lucida Console"/>
+          <w:sz w:val="18"/>
+          <w:szCs w:val="18"/>
+        </w:rPr>
+        <w:t xml:space="preserve"> </w:t>
+      </w:r>
+      <w:proofErr w:type="spellStart"/>
+      <w:r>
+        <w:rPr>
+          <w:rFonts w:ascii="Lucida Console" w:hAnsi="Lucida Console" w:cs="Lucida Console"/>
+          <w:sz w:val="18"/>
+          <w:szCs w:val="18"/>
+        </w:rPr>
+        <w:t>mode</w:t>
+      </w:r>
+      <w:proofErr w:type="spellEnd"/>
+      <w:r>
+        <w:rPr>
+          <w:rFonts w:ascii="Lucida Console" w:hAnsi="Lucida Console" w:cs="Lucida Console"/>
+          <w:sz w:val="18"/>
+          <w:szCs w:val="18"/>
+        </w:rPr>
+        <w:t xml:space="preserve"> 100644 Git </w:t>
+      </w:r>
+      <w:proofErr w:type="spellStart"/>
+      <w:r>
+        <w:rPr>
+          <w:rFonts w:ascii="Lucida Console" w:hAnsi="Lucida Console" w:cs="Lucida Console"/>
+          <w:sz w:val="18"/>
+          <w:szCs w:val="18"/>
+        </w:rPr>
+        <w:t>Bash</w:t>
+      </w:r>
+      <w:proofErr w:type="spellEnd"/>
+      <w:r>
+        <w:rPr>
+          <w:rFonts w:ascii="Lucida Console" w:hAnsi="Lucida Console" w:cs="Lucida Console"/>
+          <w:sz w:val="18"/>
+          <w:szCs w:val="18"/>
+        </w:rPr>
+        <w:t xml:space="preserve"> - Repositorio Local y Remoto.docx</w:t>
+      </w:r>
+    </w:p>
+    <w:p>
+      <w:pPr>
+        <w:autoSpaceDE w:val="0"/>
+        <w:autoSpaceDN w:val="0"/>
+        <w:adjustRightInd w:val="0"/>
+        <w:spacing w:after="0" w:line="240" w:lineRule="auto"/>
+        <w:rPr>
+          <w:rFonts w:ascii="Lucida Console" w:hAnsi="Lucida Console" w:cs="Lucida Console"/>
+          <w:sz w:val="18"/>
+          <w:szCs w:val="18"/>
+        </w:rPr>
+      </w:pPr>
+    </w:p>
+    <w:p>
+      <w:pPr>
+        <w:autoSpaceDE w:val="0"/>
+        <w:autoSpaceDN w:val="0"/>
+        <w:adjustRightInd w:val="0"/>
+        <w:spacing w:after="0" w:line="240" w:lineRule="auto"/>
+        <w:rPr>
+          <w:rFonts w:ascii="Lucida Console" w:hAnsi="Lucida Console" w:cs="Lucida Console"/>
+          <w:color w:val="00BFBF"/>
+          <w:sz w:val="18"/>
+          <w:szCs w:val="18"/>
+        </w:rPr>
+      </w:pPr>
+      <w:proofErr w:type="spellStart"/>
+      <w:r>
+        <w:rPr>
+          <w:rFonts w:ascii="Lucida Console" w:hAnsi="Lucida Console" w:cs="Lucida Console"/>
+          <w:color w:val="00BF00"/>
+          <w:sz w:val="18"/>
+          <w:szCs w:val="18"/>
+        </w:rPr>
+        <w:t>marug@MARU</w:t>
+      </w:r>
+      <w:proofErr w:type="spellEnd"/>
+      <w:r>
+        <w:rPr>
+          <w:rFonts w:ascii="Lucida Console" w:hAnsi="Lucida Console" w:cs="Lucida Console"/>
+          <w:color w:val="00BF00"/>
+          <w:sz w:val="18"/>
+          <w:szCs w:val="18"/>
+        </w:rPr>
+        <w:t xml:space="preserve"> </w:t>
+      </w:r>
+      <w:r>
+        <w:rPr>
+          <w:rFonts w:ascii="Lucida Console" w:hAnsi="Lucida Console" w:cs="Lucida Console"/>
+          <w:color w:val="BF00BF"/>
+          <w:sz w:val="18"/>
+          <w:szCs w:val="18"/>
+        </w:rPr>
+        <w:t xml:space="preserve">MINGW64 </w:t>
+      </w:r>
+      <w:r>
+        <w:rPr>
+          <w:rFonts w:ascii="Lucida Console" w:hAnsi="Lucida Console" w:cs="Lucida Console"/>
+          <w:color w:val="BFBF00"/>
+          <w:sz w:val="18"/>
+          <w:szCs w:val="18"/>
+        </w:rPr>
+        <w:t>~/</w:t>
+      </w:r>
+      <w:proofErr w:type="spellStart"/>
+      <w:r>
+        <w:rPr>
+          <w:rFonts w:ascii="Lucida Console" w:hAnsi="Lucida Console" w:cs="Lucida Console"/>
+          <w:color w:val="BFBF00"/>
+          <w:sz w:val="18"/>
+          <w:szCs w:val="18"/>
+        </w:rPr>
+        <w:t>Documents</w:t>
+      </w:r>
+      <w:proofErr w:type="spellEnd"/>
+      <w:r>
+        <w:rPr>
+          <w:rFonts w:ascii="Lucida Console" w:hAnsi="Lucida Console" w:cs="Lucida Console"/>
+          <w:color w:val="BFBF00"/>
+          <w:sz w:val="18"/>
+          <w:szCs w:val="18"/>
+        </w:rPr>
+        <w:t>/04. CURSOS/</w:t>
+      </w:r>
+      <w:proofErr w:type="spellStart"/>
+      <w:r>
+        <w:rPr>
+          <w:rFonts w:ascii="Lucida Console" w:hAnsi="Lucida Console" w:cs="Lucida Console"/>
+          <w:color w:val="BFBF00"/>
+          <w:sz w:val="18"/>
+          <w:szCs w:val="18"/>
+        </w:rPr>
+        <w:t>CoderHouse</w:t>
+      </w:r>
+      <w:proofErr w:type="spellEnd"/>
+      <w:r>
+        <w:rPr>
+          <w:rFonts w:ascii="Lucida Console" w:hAnsi="Lucida Console" w:cs="Lucida Console"/>
+          <w:color w:val="BFBF00"/>
+          <w:sz w:val="18"/>
+          <w:szCs w:val="18"/>
+        </w:rPr>
+        <w:t>/Desarrollo Web/Desafíos/Desafío 4 - Git y Animaciones/</w:t>
+      </w:r>
+      <w:proofErr w:type="spellStart"/>
+      <w:r>
+        <w:rPr>
+          <w:rFonts w:ascii="Lucida Console" w:hAnsi="Lucida Console" w:cs="Lucida Console"/>
+          <w:color w:val="BFBF00"/>
+          <w:sz w:val="18"/>
+          <w:szCs w:val="18"/>
+        </w:rPr>
+        <w:t>RepositorioDG</w:t>
+      </w:r>
+      <w:proofErr w:type="spellEnd"/>
+      <w:r>
+        <w:rPr>
+          <w:rFonts w:ascii="Lucida Console" w:hAnsi="Lucida Console" w:cs="Lucida Console"/>
+          <w:color w:val="00BFBF"/>
+          <w:sz w:val="18"/>
+          <w:szCs w:val="18"/>
+        </w:rPr>
+        <w:t xml:space="preserve"> (master)</w:t>
+      </w:r>
+    </w:p>
+    <w:p>
+      <w:pPr>
+        <w:autoSpaceDE w:val="0"/>
+        <w:autoSpaceDN w:val="0"/>
+        <w:adjustRightInd w:val="0"/>
+        <w:spacing w:after="0" w:line="240" w:lineRule="auto"/>
+        <w:rPr>
+          <w:rFonts w:ascii="Lucida Console" w:hAnsi="Lucida Console" w:cs="Lucida Console"/>
+          <w:sz w:val="18"/>
+          <w:szCs w:val="18"/>
+          <w:lang w:val="en-US"/>
+        </w:rPr>
+      </w:pPr>
+      <w:r>
+        <w:rPr>
+          <w:rFonts w:ascii="Lucida Console" w:hAnsi="Lucida Console" w:cs="Lucida Console"/>
+          <w:sz w:val="18"/>
+          <w:szCs w:val="18"/>
+          <w:lang w:val="en-US"/>
+        </w:rPr>
+        <w:t>$ git push origin master</w:t>
+      </w:r>
+    </w:p>
+    <w:p>
+      <w:pPr>
+        <w:autoSpaceDE w:val="0"/>
+        <w:autoSpaceDN w:val="0"/>
+        <w:adjustRightInd w:val="0"/>
+        <w:spacing w:after="0" w:line="240" w:lineRule="auto"/>
+        <w:rPr>
+          <w:rFonts w:ascii="Lucida Console" w:hAnsi="Lucida Console" w:cs="Lucida Console"/>
+          <w:sz w:val="18"/>
+          <w:szCs w:val="18"/>
+          <w:lang w:val="en-US"/>
+        </w:rPr>
+      </w:pPr>
+      <w:r>
+        <w:rPr>
+          <w:rFonts w:ascii="Lucida Console" w:hAnsi="Lucida Console" w:cs="Lucida Console"/>
+          <w:sz w:val="18"/>
+          <w:szCs w:val="18"/>
+          <w:lang w:val="en-US"/>
+        </w:rPr>
+        <w:t>Enumerating objects: 5, done.</w:t>
+      </w:r>
+    </w:p>
+    <w:p>
+      <w:pPr>
+        <w:autoSpaceDE w:val="0"/>
+        <w:autoSpaceDN w:val="0"/>
+        <w:adjustRightInd w:val="0"/>
+        <w:spacing w:after="0" w:line="240" w:lineRule="auto"/>
+        <w:rPr>
+          <w:rFonts w:ascii="Lucida Console" w:hAnsi="Lucida Console" w:cs="Lucida Console"/>
+          <w:sz w:val="18"/>
+          <w:szCs w:val="18"/>
+          <w:lang w:val="en-US"/>
+        </w:rPr>
+      </w:pPr>
+      <w:r>
+        <w:rPr>
+          <w:rFonts w:ascii="Lucida Console" w:hAnsi="Lucida Console" w:cs="Lucida Console"/>
+          <w:sz w:val="18"/>
+          <w:szCs w:val="18"/>
+          <w:lang w:val="en-US"/>
+        </w:rPr>
+        <w:t>Counting objects: 100% (5/5), done.</w:t>
+      </w:r>
+    </w:p>
+    <w:p>
+      <w:pPr>
+        <w:autoSpaceDE w:val="0"/>
+        <w:autoSpaceDN w:val="0"/>
+        <w:adjustRightInd w:val="0"/>
+        <w:spacing w:after="0" w:line="240" w:lineRule="auto"/>
+        <w:rPr>
+          <w:rFonts w:ascii="Lucida Console" w:hAnsi="Lucida Console" w:cs="Lucida Console"/>
+          <w:sz w:val="18"/>
+          <w:szCs w:val="18"/>
+          <w:lang w:val="en-US"/>
+        </w:rPr>
+      </w:pPr>
+      <w:r>
+        <w:rPr>
+          <w:rFonts w:ascii="Lucida Console" w:hAnsi="Lucida Console" w:cs="Lucida Console"/>
+          <w:sz w:val="18"/>
+          <w:szCs w:val="18"/>
+          <w:lang w:val="en-US"/>
+        </w:rPr>
+        <w:t>Delta compression using up to 12 threads</w:t>
+      </w:r>
+    </w:p>
+    <w:p>
+      <w:pPr>
+        <w:autoSpaceDE w:val="0"/>
+        <w:autoSpaceDN w:val="0"/>
+        <w:adjustRightInd w:val="0"/>
+        <w:spacing w:after="0" w:line="240" w:lineRule="auto"/>
+        <w:rPr>
+          <w:rFonts w:ascii="Lucida Console" w:hAnsi="Lucida Console" w:cs="Lucida Console"/>
+          <w:sz w:val="18"/>
+          <w:szCs w:val="18"/>
+          <w:lang w:val="en-US"/>
+        </w:rPr>
+      </w:pPr>
+      <w:r>
+        <w:rPr>
+          <w:rFonts w:ascii="Lucida Console" w:hAnsi="Lucida Console" w:cs="Lucida Console"/>
+          <w:sz w:val="18"/>
+          <w:szCs w:val="18"/>
+          <w:lang w:val="en-US"/>
+        </w:rPr>
+        <w:t>Compressing objects: 100% (3/3), done.</w:t>
+      </w:r>
+    </w:p>
+    <w:p>
+      <w:pPr>
+        <w:autoSpaceDE w:val="0"/>
+        <w:autoSpaceDN w:val="0"/>
+        <w:adjustRightInd w:val="0"/>
+        <w:spacing w:after="0" w:line="240" w:lineRule="auto"/>
+        <w:rPr>
+          <w:rFonts w:ascii="Lucida Console" w:hAnsi="Lucida Console" w:cs="Lucida Console"/>
+          <w:sz w:val="18"/>
+          <w:szCs w:val="18"/>
+          <w:lang w:val="en-US"/>
+        </w:rPr>
+      </w:pPr>
+      <w:r>
+        <w:rPr>
+          <w:rFonts w:ascii="Lucida Console" w:hAnsi="Lucida Console" w:cs="Lucida Console"/>
+          <w:sz w:val="18"/>
+          <w:szCs w:val="18"/>
+          <w:lang w:val="en-US"/>
+        </w:rPr>
+        <w:t>Writing objects: 100% (4/4), 17.33 KiB | 17.33 MiB/s, done.</w:t>
+      </w:r>
+    </w:p>
+    <w:p>
+      <w:pPr>
+        <w:autoSpaceDE w:val="0"/>
+        <w:autoSpaceDN w:val="0"/>
+        <w:adjustRightInd w:val="0"/>
+        <w:spacing w:after="0" w:line="240" w:lineRule="auto"/>
+        <w:rPr>
+          <w:rFonts w:ascii="Lucida Console" w:hAnsi="Lucida Console" w:cs="Lucida Console"/>
+          <w:sz w:val="18"/>
+          <w:szCs w:val="18"/>
+        </w:rPr>
+      </w:pPr>
+      <w:r>
+        <w:rPr>
+          <w:rFonts w:ascii="Lucida Console" w:hAnsi="Lucida Console" w:cs="Lucida Console"/>
+          <w:sz w:val="18"/>
+          <w:szCs w:val="18"/>
+        </w:rPr>
+        <w:t xml:space="preserve">Total 4 (delta 0), </w:t>
+      </w:r>
+      <w:proofErr w:type="spellStart"/>
+      <w:r>
+        <w:rPr>
+          <w:rFonts w:ascii="Lucida Console" w:hAnsi="Lucida Console" w:cs="Lucida Console"/>
+          <w:sz w:val="18"/>
+          <w:szCs w:val="18"/>
+        </w:rPr>
+        <w:t>reused</w:t>
+      </w:r>
+      <w:proofErr w:type="spellEnd"/>
+      <w:r>
+        <w:rPr>
+          <w:rFonts w:ascii="Lucida Console" w:hAnsi="Lucida Console" w:cs="Lucida Console"/>
+          <w:sz w:val="18"/>
+          <w:szCs w:val="18"/>
+        </w:rPr>
+        <w:t xml:space="preserve"> 0 (delta 0), pack-</w:t>
+      </w:r>
+      <w:proofErr w:type="spellStart"/>
+      <w:r>
+        <w:rPr>
+          <w:rFonts w:ascii="Lucida Console" w:hAnsi="Lucida Console" w:cs="Lucida Console"/>
+          <w:sz w:val="18"/>
+          <w:szCs w:val="18"/>
+        </w:rPr>
+        <w:t>reused</w:t>
+      </w:r>
+      <w:proofErr w:type="spellEnd"/>
+      <w:r>
+        <w:rPr>
+          <w:rFonts w:ascii="Lucida Console" w:hAnsi="Lucida Console" w:cs="Lucida Console"/>
+          <w:sz w:val="18"/>
+          <w:szCs w:val="18"/>
+        </w:rPr>
+        <w:t xml:space="preserve"> 0</w:t>
+      </w:r>
+    </w:p>
+    <w:p>
+      <w:pPr>
+        <w:autoSpaceDE w:val="0"/>
+        <w:autoSpaceDN w:val="0"/>
+        <w:adjustRightInd w:val="0"/>
+        <w:spacing w:after="0" w:line="240" w:lineRule="auto"/>
+        <w:rPr>
+          <w:rFonts w:ascii="Lucida Console" w:hAnsi="Lucida Console" w:cs="Lucida Console"/>
+          <w:sz w:val="18"/>
+          <w:szCs w:val="18"/>
+          <w:lang w:val="en-US"/>
+        </w:rPr>
+      </w:pPr>
+      <w:r>
+        <w:rPr>
+          <w:rFonts w:ascii="Lucida Console" w:hAnsi="Lucida Console" w:cs="Lucida Console"/>
+          <w:sz w:val="18"/>
+          <w:szCs w:val="18"/>
+          <w:lang w:val="en-US"/>
+        </w:rPr>
+        <w:t>To https://github.com/marugiglione/DulceGusto.git</w:t>
+      </w:r>
+    </w:p>
+    <w:p>
+      <w:pPr>
+        <w:autoSpaceDE w:val="0"/>
+        <w:autoSpaceDN w:val="0"/>
+        <w:adjustRightInd w:val="0"/>
+        <w:spacing w:after="0" w:line="240" w:lineRule="auto"/>
+        <w:rPr>
+          <w:rFonts w:ascii="Lucida Console" w:hAnsi="Lucida Console" w:cs="Lucida Console"/>
+          <w:sz w:val="18"/>
+          <w:szCs w:val="18"/>
+        </w:rPr>
+      </w:pPr>
+      <w:r>
+        <w:rPr>
+          <w:rFonts w:ascii="Lucida Console" w:hAnsi="Lucida Console" w:cs="Lucida Console"/>
+          <w:sz w:val="18"/>
+          <w:szCs w:val="18"/>
+          <w:lang w:val="en-US"/>
+        </w:rPr>
+        <w:t xml:space="preserve">   </w:t>
+      </w:r>
+      <w:r>
+        <w:rPr>
+          <w:rFonts w:ascii="Lucida Console" w:hAnsi="Lucida Console" w:cs="Lucida Console"/>
+          <w:sz w:val="18"/>
+          <w:szCs w:val="18"/>
+        </w:rPr>
+        <w:t>e06c385..41324bf  master -&gt; master</w:t>
+      </w:r>
+    </w:p>
+    <w:p>
+      <w:pPr>
+        <w:autoSpaceDE w:val="0"/>
+        <w:autoSpaceDN w:val="0"/>
+        <w:adjustRightInd w:val="0"/>
+        <w:spacing w:after="0" w:line="240" w:lineRule="auto"/>
+        <w:rPr>
+          <w:rFonts w:ascii="Lucida Console" w:hAnsi="Lucida Console" w:cs="Lucida Console"/>
+          <w:sz w:val="18"/>
+          <w:szCs w:val="18"/>
+        </w:rPr>
+      </w:pPr>
+    </w:p>
+    <w:p>
+      <w:pPr>
+        <w:autoSpaceDE w:val="0"/>
+        <w:autoSpaceDN w:val="0"/>
+        <w:adjustRightInd w:val="0"/>
+        <w:spacing w:after="0" w:line="240" w:lineRule="auto"/>
+        <w:rPr>
+          <w:rFonts w:ascii="Lucida Console" w:hAnsi="Lucida Console" w:cs="Lucida Console"/>
+          <w:color w:val="00BFBF"/>
+          <w:sz w:val="18"/>
+          <w:szCs w:val="18"/>
+        </w:rPr>
+      </w:pPr>
+      <w:proofErr w:type="spellStart"/>
+      <w:r>
+        <w:rPr>
+          <w:rFonts w:ascii="Lucida Console" w:hAnsi="Lucida Console" w:cs="Lucida Console"/>
+          <w:color w:val="00BF00"/>
+          <w:sz w:val="18"/>
+          <w:szCs w:val="18"/>
+        </w:rPr>
+        <w:lastRenderedPageBreak/>
+        <w:t>marug@MARU</w:t>
+      </w:r>
+      <w:proofErr w:type="spellEnd"/>
+      <w:r>
+        <w:rPr>
+          <w:rFonts w:ascii="Lucida Console" w:hAnsi="Lucida Console" w:cs="Lucida Console"/>
+          <w:color w:val="00BF00"/>
+          <w:sz w:val="18"/>
+          <w:szCs w:val="18"/>
+        </w:rPr>
+        <w:t xml:space="preserve"> </w:t>
+      </w:r>
+      <w:r>
+        <w:rPr>
+          <w:rFonts w:ascii="Lucida Console" w:hAnsi="Lucida Console" w:cs="Lucida Console"/>
+          <w:color w:val="BF00BF"/>
+          <w:sz w:val="18"/>
+          <w:szCs w:val="18"/>
+        </w:rPr>
+        <w:t xml:space="preserve">MINGW64 </w:t>
+      </w:r>
+      <w:r>
+        <w:rPr>
+          <w:rFonts w:ascii="Lucida Console" w:hAnsi="Lucida Console" w:cs="Lucida Console"/>
+          <w:color w:val="BFBF00"/>
+          <w:sz w:val="18"/>
+          <w:szCs w:val="18"/>
+        </w:rPr>
+        <w:t>~/</w:t>
+      </w:r>
+      <w:proofErr w:type="spellStart"/>
+      <w:r>
+        <w:rPr>
+          <w:rFonts w:ascii="Lucida Console" w:hAnsi="Lucida Console" w:cs="Lucida Console"/>
+          <w:color w:val="BFBF00"/>
+          <w:sz w:val="18"/>
+          <w:szCs w:val="18"/>
+        </w:rPr>
+        <w:t>Documents</w:t>
+      </w:r>
+      <w:proofErr w:type="spellEnd"/>
+      <w:r>
+        <w:rPr>
+          <w:rFonts w:ascii="Lucida Console" w:hAnsi="Lucida Console" w:cs="Lucida Console"/>
+          <w:color w:val="BFBF00"/>
+          <w:sz w:val="18"/>
+          <w:szCs w:val="18"/>
+        </w:rPr>
+        <w:t>/04. CURSOS/</w:t>
+      </w:r>
+      <w:proofErr w:type="spellStart"/>
+      <w:r>
+        <w:rPr>
+          <w:rFonts w:ascii="Lucida Console" w:hAnsi="Lucida Console" w:cs="Lucida Console"/>
+          <w:color w:val="BFBF00"/>
+          <w:sz w:val="18"/>
+          <w:szCs w:val="18"/>
+        </w:rPr>
+        <w:t>CoderHouse</w:t>
+      </w:r>
+      <w:proofErr w:type="spellEnd"/>
+      <w:r>
+        <w:rPr>
+          <w:rFonts w:ascii="Lucida Console" w:hAnsi="Lucida Console" w:cs="Lucida Console"/>
+          <w:color w:val="BFBF00"/>
+          <w:sz w:val="18"/>
+          <w:szCs w:val="18"/>
+        </w:rPr>
+        <w:t>/Desarrollo Web/Desafíos/Desafío 4 - Git y Animaciones/</w:t>
+      </w:r>
+      <w:proofErr w:type="spellStart"/>
+      <w:r>
+        <w:rPr>
+          <w:rFonts w:ascii="Lucida Console" w:hAnsi="Lucida Console" w:cs="Lucida Console"/>
+          <w:color w:val="BFBF00"/>
+          <w:sz w:val="18"/>
+          <w:szCs w:val="18"/>
+        </w:rPr>
+        <w:t>RepositorioDG</w:t>
+      </w:r>
+      <w:proofErr w:type="spellEnd"/>
+      <w:r>
+        <w:rPr>
+          <w:rFonts w:ascii="Lucida Console" w:hAnsi="Lucida Console" w:cs="Lucida Console"/>
+          <w:color w:val="00BFBF"/>
+          <w:sz w:val="18"/>
+          <w:szCs w:val="18"/>
+        </w:rPr>
+        <w:t xml:space="preserve"> (master)</w:t>
+      </w:r>
+    </w:p>
+    <w:p>
+      <w:pPr>
+        <w:autoSpaceDE w:val="0"/>
+        <w:autoSpaceDN w:val="0"/>
+        <w:adjustRightInd w:val="0"/>
+        <w:spacing w:after="0" w:line="240" w:lineRule="auto"/>
+        <w:rPr>
+          <w:rFonts w:ascii="Lucida Console" w:hAnsi="Lucida Console" w:cs="Lucida Console"/>
+          <w:sz w:val="18"/>
+          <w:szCs w:val="18"/>
+          <w:lang w:val="en-US"/>
+        </w:rPr>
+      </w:pPr>
+      <w:r>
+        <w:rPr>
+          <w:rFonts w:ascii="Lucida Console" w:hAnsi="Lucida Console" w:cs="Lucida Console"/>
+          <w:sz w:val="18"/>
+          <w:szCs w:val="18"/>
+          <w:lang w:val="en-US"/>
+        </w:rPr>
+        <w:t>$ git add .</w:t>
+      </w:r>
+    </w:p>
+    <w:p>
+      <w:pPr>
+        <w:autoSpaceDE w:val="0"/>
+        <w:autoSpaceDN w:val="0"/>
+        <w:adjustRightInd w:val="0"/>
+        <w:spacing w:after="0" w:line="240" w:lineRule="auto"/>
+        <w:rPr>
+          <w:rFonts w:ascii="Lucida Console" w:hAnsi="Lucida Console" w:cs="Lucida Console"/>
+          <w:sz w:val="18"/>
+          <w:szCs w:val="18"/>
+          <w:lang w:val="en-US"/>
+        </w:rPr>
+      </w:pPr>
+    </w:p>
+    <w:p>
+      <w:pPr>
+        <w:autoSpaceDE w:val="0"/>
+        <w:autoSpaceDN w:val="0"/>
+        <w:adjustRightInd w:val="0"/>
+        <w:spacing w:after="0" w:line="240" w:lineRule="auto"/>
+        <w:rPr>
+          <w:rFonts w:ascii="Lucida Console" w:hAnsi="Lucida Console" w:cs="Lucida Console"/>
+          <w:color w:val="00BFBF"/>
+          <w:sz w:val="18"/>
+          <w:szCs w:val="18"/>
+        </w:rPr>
+      </w:pPr>
+      <w:r>
+        <w:rPr>
+          <w:rFonts w:ascii="Lucida Console" w:hAnsi="Lucida Console" w:cs="Lucida Console"/>
+          <w:color w:val="00BF00"/>
+          <w:sz w:val="18"/>
+          <w:szCs w:val="18"/>
+          <w:lang w:val="en-US"/>
+        </w:rPr>
+        <w:t xml:space="preserve">marug@MARU </w:t>
+      </w:r>
+      <w:r>
+        <w:rPr>
+          <w:rFonts w:ascii="Lucida Console" w:hAnsi="Lucida Console" w:cs="Lucida Console"/>
+          <w:color w:val="BF00BF"/>
+          <w:sz w:val="18"/>
+          <w:szCs w:val="18"/>
+          <w:lang w:val="en-US"/>
+        </w:rPr>
+        <w:t xml:space="preserve">MINGW64 </w:t>
+      </w:r>
+      <w:r>
+        <w:rPr>
+          <w:rFonts w:ascii="Lucida Console" w:hAnsi="Lucida Console" w:cs="Lucida Console"/>
+          <w:color w:val="BFBF00"/>
+          <w:sz w:val="18"/>
+          <w:szCs w:val="18"/>
+          <w:lang w:val="en-US"/>
+        </w:rPr>
+        <w:t xml:space="preserve">~/Documents/04. </w:t>
+      </w:r>
+      <w:r>
+        <w:rPr>
+          <w:rFonts w:ascii="Lucida Console" w:hAnsi="Lucida Console" w:cs="Lucida Console"/>
+          <w:color w:val="BFBF00"/>
+          <w:sz w:val="18"/>
+          <w:szCs w:val="18"/>
+        </w:rPr>
+        <w:t>CURSOS/</w:t>
+      </w:r>
+      <w:proofErr w:type="spellStart"/>
+      <w:r>
+        <w:rPr>
+          <w:rFonts w:ascii="Lucida Console" w:hAnsi="Lucida Console" w:cs="Lucida Console"/>
+          <w:color w:val="BFBF00"/>
+          <w:sz w:val="18"/>
+          <w:szCs w:val="18"/>
+        </w:rPr>
+        <w:t>CoderHouse</w:t>
+      </w:r>
+      <w:proofErr w:type="spellEnd"/>
+      <w:r>
+        <w:rPr>
+          <w:rFonts w:ascii="Lucida Console" w:hAnsi="Lucida Console" w:cs="Lucida Console"/>
+          <w:color w:val="BFBF00"/>
+          <w:sz w:val="18"/>
+          <w:szCs w:val="18"/>
+        </w:rPr>
+        <w:t>/Desarrollo Web/Desafíos/Desafío 4 - Git y Animaciones/</w:t>
+      </w:r>
+      <w:proofErr w:type="spellStart"/>
+      <w:r>
+        <w:rPr>
+          <w:rFonts w:ascii="Lucida Console" w:hAnsi="Lucida Console" w:cs="Lucida Console"/>
+          <w:color w:val="BFBF00"/>
+          <w:sz w:val="18"/>
+          <w:szCs w:val="18"/>
+        </w:rPr>
+        <w:t>RepositorioDG</w:t>
+      </w:r>
+      <w:proofErr w:type="spellEnd"/>
+      <w:r>
+        <w:rPr>
+          <w:rFonts w:ascii="Lucida Console" w:hAnsi="Lucida Console" w:cs="Lucida Console"/>
+          <w:color w:val="00BFBF"/>
+          <w:sz w:val="18"/>
+          <w:szCs w:val="18"/>
+        </w:rPr>
+        <w:t xml:space="preserve"> (master)</w:t>
+      </w:r>
+    </w:p>
+    <w:p>
+      <w:pPr>
+        <w:autoSpaceDE w:val="0"/>
+        <w:autoSpaceDN w:val="0"/>
+        <w:adjustRightInd w:val="0"/>
+        <w:spacing w:after="0" w:line="240" w:lineRule="auto"/>
+        <w:rPr>
+          <w:rFonts w:ascii="Lucida Console" w:hAnsi="Lucida Console" w:cs="Lucida Console"/>
+          <w:sz w:val="18"/>
+          <w:szCs w:val="18"/>
+          <w:lang w:val="en-US"/>
+        </w:rPr>
+      </w:pPr>
+      <w:r>
+        <w:rPr>
+          <w:rFonts w:ascii="Lucida Console" w:hAnsi="Lucida Console" w:cs="Lucida Console"/>
+          <w:sz w:val="18"/>
+          <w:szCs w:val="18"/>
+          <w:lang w:val="en-US"/>
+        </w:rPr>
+        <w:t>$ git commit -m "subo archivo .gitignore sin extension"</w:t>
+      </w:r>
+    </w:p>
+    <w:p>
+      <w:pPr>
+        <w:autoSpaceDE w:val="0"/>
+        <w:autoSpaceDN w:val="0"/>
+        <w:adjustRightInd w:val="0"/>
+        <w:spacing w:after="0" w:line="240" w:lineRule="auto"/>
+        <w:rPr>
+          <w:rFonts w:ascii="Lucida Console" w:hAnsi="Lucida Console" w:cs="Lucida Console"/>
+          <w:sz w:val="18"/>
+          <w:szCs w:val="18"/>
+          <w:lang w:val="en-US"/>
+        </w:rPr>
+      </w:pPr>
+      <w:r>
+        <w:rPr>
+          <w:rFonts w:ascii="Lucida Console" w:hAnsi="Lucida Console" w:cs="Lucida Console"/>
+          <w:sz w:val="18"/>
+          <w:szCs w:val="18"/>
+          <w:lang w:val="en-US"/>
+        </w:rPr>
+        <w:t>[master 3b4dd4c] subo archivo .gitignore sin extension</w:t>
+      </w:r>
+    </w:p>
+    <w:p>
+      <w:pPr>
+        <w:autoSpaceDE w:val="0"/>
+        <w:autoSpaceDN w:val="0"/>
+        <w:adjustRightInd w:val="0"/>
+        <w:spacing w:after="0" w:line="240" w:lineRule="auto"/>
+        <w:rPr>
+          <w:rFonts w:ascii="Lucida Console" w:hAnsi="Lucida Console" w:cs="Lucida Console"/>
+          <w:sz w:val="18"/>
+          <w:szCs w:val="18"/>
+          <w:lang w:val="en-US"/>
+        </w:rPr>
+      </w:pPr>
+      <w:r>
+        <w:rPr>
+          <w:rFonts w:ascii="Lucida Console" w:hAnsi="Lucida Console" w:cs="Lucida Console"/>
+          <w:sz w:val="18"/>
+          <w:szCs w:val="18"/>
+          <w:lang w:val="en-US"/>
+        </w:rPr>
+        <w:t xml:space="preserve"> 1 file changed, 0 insertions(+), 0 deletions(-)</w:t>
+      </w:r>
+    </w:p>
+    <w:p>
+      <w:pPr>
+        <w:autoSpaceDE w:val="0"/>
+        <w:autoSpaceDN w:val="0"/>
+        <w:adjustRightInd w:val="0"/>
+        <w:spacing w:after="0" w:line="240" w:lineRule="auto"/>
+        <w:rPr>
+          <w:rFonts w:ascii="Lucida Console" w:hAnsi="Lucida Console" w:cs="Lucida Console"/>
+          <w:sz w:val="18"/>
+          <w:szCs w:val="18"/>
+        </w:rPr>
+      </w:pPr>
+      <w:r>
+        <w:rPr>
+          <w:rFonts w:ascii="Lucida Console" w:hAnsi="Lucida Console" w:cs="Lucida Console"/>
+          <w:sz w:val="18"/>
+          <w:szCs w:val="18"/>
+          <w:lang w:val="en-US"/>
+        </w:rPr>
+        <w:t xml:space="preserve"> </w:t>
+      </w:r>
+      <w:proofErr w:type="spellStart"/>
+      <w:r>
+        <w:rPr>
+          <w:rFonts w:ascii="Lucida Console" w:hAnsi="Lucida Console" w:cs="Lucida Console"/>
+          <w:sz w:val="18"/>
+          <w:szCs w:val="18"/>
+        </w:rPr>
+        <w:t>rename</w:t>
+      </w:r>
+      <w:proofErr w:type="spellEnd"/>
+      <w:r>
+        <w:rPr>
+          <w:rFonts w:ascii="Lucida Console" w:hAnsi="Lucida Console" w:cs="Lucida Console"/>
+          <w:sz w:val="18"/>
+          <w:szCs w:val="18"/>
+        </w:rPr>
+        <w:t xml:space="preserve"> .gitignore.txt =&gt; .</w:t>
+      </w:r>
+      <w:proofErr w:type="spellStart"/>
+      <w:r>
+        <w:rPr>
+          <w:rFonts w:ascii="Lucida Console" w:hAnsi="Lucida Console" w:cs="Lucida Console"/>
+          <w:sz w:val="18"/>
+          <w:szCs w:val="18"/>
+        </w:rPr>
+        <w:t>gitignore</w:t>
+      </w:r>
+      <w:proofErr w:type="spellEnd"/>
+      <w:r>
+        <w:rPr>
+          <w:rFonts w:ascii="Lucida Console" w:hAnsi="Lucida Console" w:cs="Lucida Console"/>
+          <w:sz w:val="18"/>
+          <w:szCs w:val="18"/>
+        </w:rPr>
+        <w:t xml:space="preserve"> (100%)</w:t>
+      </w:r>
+    </w:p>
+    <w:p>
+      <w:pPr>
+        <w:autoSpaceDE w:val="0"/>
+        <w:autoSpaceDN w:val="0"/>
+        <w:adjustRightInd w:val="0"/>
+        <w:spacing w:after="0" w:line="240" w:lineRule="auto"/>
+        <w:rPr>
+          <w:rFonts w:ascii="Lucida Console" w:hAnsi="Lucida Console" w:cs="Lucida Console"/>
+          <w:sz w:val="18"/>
+          <w:szCs w:val="18"/>
+        </w:rPr>
+      </w:pPr>
+    </w:p>
+    <w:p>
+      <w:pPr>
+        <w:autoSpaceDE w:val="0"/>
+        <w:autoSpaceDN w:val="0"/>
+        <w:adjustRightInd w:val="0"/>
+        <w:spacing w:after="0" w:line="240" w:lineRule="auto"/>
+        <w:rPr>
+          <w:rFonts w:ascii="Lucida Console" w:hAnsi="Lucida Console" w:cs="Lucida Console"/>
+          <w:color w:val="00BFBF"/>
+          <w:sz w:val="18"/>
+          <w:szCs w:val="18"/>
+        </w:rPr>
+      </w:pPr>
+      <w:proofErr w:type="spellStart"/>
+      <w:r>
+        <w:rPr>
+          <w:rFonts w:ascii="Lucida Console" w:hAnsi="Lucida Console" w:cs="Lucida Console"/>
+          <w:color w:val="00BF00"/>
+          <w:sz w:val="18"/>
+          <w:szCs w:val="18"/>
+        </w:rPr>
+        <w:t>marug@MARU</w:t>
+      </w:r>
+      <w:proofErr w:type="spellEnd"/>
+      <w:r>
+        <w:rPr>
+          <w:rFonts w:ascii="Lucida Console" w:hAnsi="Lucida Console" w:cs="Lucida Console"/>
+          <w:color w:val="00BF00"/>
+          <w:sz w:val="18"/>
+          <w:szCs w:val="18"/>
+        </w:rPr>
+        <w:t xml:space="preserve"> </w:t>
+      </w:r>
+      <w:r>
+        <w:rPr>
+          <w:rFonts w:ascii="Lucida Console" w:hAnsi="Lucida Console" w:cs="Lucida Console"/>
+          <w:color w:val="BF00BF"/>
+          <w:sz w:val="18"/>
+          <w:szCs w:val="18"/>
+        </w:rPr>
+        <w:t xml:space="preserve">MINGW64 </w:t>
+      </w:r>
+      <w:r>
+        <w:rPr>
+          <w:rFonts w:ascii="Lucida Console" w:hAnsi="Lucida Console" w:cs="Lucida Console"/>
+          <w:color w:val="BFBF00"/>
+          <w:sz w:val="18"/>
+          <w:szCs w:val="18"/>
+        </w:rPr>
+        <w:t>~/</w:t>
+      </w:r>
+      <w:proofErr w:type="spellStart"/>
+      <w:r>
+        <w:rPr>
+          <w:rFonts w:ascii="Lucida Console" w:hAnsi="Lucida Console" w:cs="Lucida Console"/>
+          <w:color w:val="BFBF00"/>
+          <w:sz w:val="18"/>
+          <w:szCs w:val="18"/>
+        </w:rPr>
+        <w:t>Documents</w:t>
+      </w:r>
+      <w:proofErr w:type="spellEnd"/>
+      <w:r>
+        <w:rPr>
+          <w:rFonts w:ascii="Lucida Console" w:hAnsi="Lucida Console" w:cs="Lucida Console"/>
+          <w:color w:val="BFBF00"/>
+          <w:sz w:val="18"/>
+          <w:szCs w:val="18"/>
+        </w:rPr>
+        <w:t>/04. CURSOS/</w:t>
+      </w:r>
+      <w:proofErr w:type="spellStart"/>
+      <w:r>
+        <w:rPr>
+          <w:rFonts w:ascii="Lucida Console" w:hAnsi="Lucida Console" w:cs="Lucida Console"/>
+          <w:color w:val="BFBF00"/>
+          <w:sz w:val="18"/>
+          <w:szCs w:val="18"/>
+        </w:rPr>
+        <w:t>CoderHouse</w:t>
+      </w:r>
+      <w:proofErr w:type="spellEnd"/>
+      <w:r>
+        <w:rPr>
+          <w:rFonts w:ascii="Lucida Console" w:hAnsi="Lucida Console" w:cs="Lucida Console"/>
+          <w:color w:val="BFBF00"/>
+          <w:sz w:val="18"/>
+          <w:szCs w:val="18"/>
+        </w:rPr>
+        <w:t>/Desarrollo Web/Desafíos/Desafío 4 - Git y Animaciones/</w:t>
+      </w:r>
+      <w:proofErr w:type="spellStart"/>
+      <w:r>
+        <w:rPr>
+          <w:rFonts w:ascii="Lucida Console" w:hAnsi="Lucida Console" w:cs="Lucida Console"/>
+          <w:color w:val="BFBF00"/>
+          <w:sz w:val="18"/>
+          <w:szCs w:val="18"/>
+        </w:rPr>
+        <w:t>RepositorioDG</w:t>
+      </w:r>
+      <w:proofErr w:type="spellEnd"/>
+      <w:r>
+        <w:rPr>
+          <w:rFonts w:ascii="Lucida Console" w:hAnsi="Lucida Console" w:cs="Lucida Console"/>
+          <w:color w:val="00BFBF"/>
+          <w:sz w:val="18"/>
+          <w:szCs w:val="18"/>
+        </w:rPr>
+        <w:t xml:space="preserve"> (master)</w:t>
+      </w:r>
+    </w:p>
+    <w:p>
+      <w:pPr>
+        <w:autoSpaceDE w:val="0"/>
+        <w:autoSpaceDN w:val="0"/>
+        <w:adjustRightInd w:val="0"/>
+        <w:spacing w:after="0" w:line="240" w:lineRule="auto"/>
+        <w:rPr>
+          <w:rFonts w:ascii="Lucida Console" w:hAnsi="Lucida Console" w:cs="Lucida Console"/>
+          <w:sz w:val="18"/>
+          <w:szCs w:val="18"/>
+          <w:lang w:val="en-US"/>
+        </w:rPr>
+      </w:pPr>
+      <w:r>
+        <w:rPr>
+          <w:rFonts w:ascii="Lucida Console" w:hAnsi="Lucida Console" w:cs="Lucida Console"/>
+          <w:sz w:val="18"/>
+          <w:szCs w:val="18"/>
+          <w:lang w:val="en-US"/>
+        </w:rPr>
+        <w:t>$ git push origin master</w:t>
+      </w:r>
+    </w:p>
+    <w:p>
+      <w:pPr>
+        <w:autoSpaceDE w:val="0"/>
+        <w:autoSpaceDN w:val="0"/>
+        <w:adjustRightInd w:val="0"/>
+        <w:spacing w:after="0" w:line="240" w:lineRule="auto"/>
+        <w:rPr>
+          <w:rFonts w:ascii="Lucida Console" w:hAnsi="Lucida Console" w:cs="Lucida Console"/>
+          <w:sz w:val="18"/>
+          <w:szCs w:val="18"/>
+          <w:lang w:val="en-US"/>
+        </w:rPr>
+      </w:pPr>
+      <w:r>
+        <w:rPr>
+          <w:rFonts w:ascii="Lucida Console" w:hAnsi="Lucida Console" w:cs="Lucida Console"/>
+          <w:sz w:val="18"/>
+          <w:szCs w:val="18"/>
+          <w:lang w:val="en-US"/>
+        </w:rPr>
+        <w:t>Enumerating objects: 3, done.</w:t>
+      </w:r>
+    </w:p>
+    <w:p>
+      <w:pPr>
+        <w:autoSpaceDE w:val="0"/>
+        <w:autoSpaceDN w:val="0"/>
+        <w:adjustRightInd w:val="0"/>
+        <w:spacing w:after="0" w:line="240" w:lineRule="auto"/>
+        <w:rPr>
+          <w:rFonts w:ascii="Lucida Console" w:hAnsi="Lucida Console" w:cs="Lucida Console"/>
+          <w:sz w:val="18"/>
+          <w:szCs w:val="18"/>
+          <w:lang w:val="en-US"/>
+        </w:rPr>
+      </w:pPr>
+      <w:r>
+        <w:rPr>
+          <w:rFonts w:ascii="Lucida Console" w:hAnsi="Lucida Console" w:cs="Lucida Console"/>
+          <w:sz w:val="18"/>
+          <w:szCs w:val="18"/>
+          <w:lang w:val="en-US"/>
+        </w:rPr>
+        <w:t>Counting objects: 100% (3/3), done.</w:t>
+      </w:r>
+    </w:p>
+    <w:p>
+      <w:pPr>
+        <w:autoSpaceDE w:val="0"/>
+        <w:autoSpaceDN w:val="0"/>
+        <w:adjustRightInd w:val="0"/>
+        <w:spacing w:after="0" w:line="240" w:lineRule="auto"/>
+        <w:rPr>
+          <w:rFonts w:ascii="Lucida Console" w:hAnsi="Lucida Console" w:cs="Lucida Console"/>
+          <w:sz w:val="18"/>
+          <w:szCs w:val="18"/>
+          <w:lang w:val="en-US"/>
+        </w:rPr>
+      </w:pPr>
+      <w:r>
+        <w:rPr>
+          <w:rFonts w:ascii="Lucida Console" w:hAnsi="Lucida Console" w:cs="Lucida Console"/>
+          <w:sz w:val="18"/>
+          <w:szCs w:val="18"/>
+          <w:lang w:val="en-US"/>
+        </w:rPr>
+        <w:t>Delta compression using up to 12 threads</w:t>
+      </w:r>
+    </w:p>
+    <w:p>
+      <w:pPr>
+        <w:autoSpaceDE w:val="0"/>
+        <w:autoSpaceDN w:val="0"/>
+        <w:adjustRightInd w:val="0"/>
+        <w:spacing w:after="0" w:line="240" w:lineRule="auto"/>
+        <w:rPr>
+          <w:rFonts w:ascii="Lucida Console" w:hAnsi="Lucida Console" w:cs="Lucida Console"/>
+          <w:sz w:val="18"/>
+          <w:szCs w:val="18"/>
+          <w:lang w:val="en-US"/>
+        </w:rPr>
+      </w:pPr>
+      <w:r>
+        <w:rPr>
+          <w:rFonts w:ascii="Lucida Console" w:hAnsi="Lucida Console" w:cs="Lucida Console"/>
+          <w:sz w:val="18"/>
+          <w:szCs w:val="18"/>
+          <w:lang w:val="en-US"/>
+        </w:rPr>
+        <w:t>Compressing objects: 100% (2/2), done.</w:t>
+      </w:r>
+    </w:p>
+    <w:p>
+      <w:pPr>
+        <w:autoSpaceDE w:val="0"/>
+        <w:autoSpaceDN w:val="0"/>
+        <w:adjustRightInd w:val="0"/>
+        <w:spacing w:after="0" w:line="240" w:lineRule="auto"/>
+        <w:rPr>
+          <w:rFonts w:ascii="Lucida Console" w:hAnsi="Lucida Console" w:cs="Lucida Console"/>
+          <w:sz w:val="18"/>
+          <w:szCs w:val="18"/>
+          <w:lang w:val="en-US"/>
+        </w:rPr>
+      </w:pPr>
+      <w:r>
+        <w:rPr>
+          <w:rFonts w:ascii="Lucida Console" w:hAnsi="Lucida Console" w:cs="Lucida Console"/>
+          <w:sz w:val="18"/>
+          <w:szCs w:val="18"/>
+          <w:lang w:val="en-US"/>
+        </w:rPr>
+        <w:t>Writing objects: 100% (2/2), 261 bytes | 261.00 KiB/s, done.</w:t>
+      </w:r>
+    </w:p>
+    <w:p>
+      <w:pPr>
+        <w:autoSpaceDE w:val="0"/>
+        <w:autoSpaceDN w:val="0"/>
+        <w:adjustRightInd w:val="0"/>
+        <w:spacing w:after="0" w:line="240" w:lineRule="auto"/>
+        <w:rPr>
+          <w:rFonts w:ascii="Lucida Console" w:hAnsi="Lucida Console" w:cs="Lucida Console"/>
+          <w:sz w:val="18"/>
+          <w:szCs w:val="18"/>
+        </w:rPr>
+      </w:pPr>
+      <w:r>
+        <w:rPr>
+          <w:rFonts w:ascii="Lucida Console" w:hAnsi="Lucida Console" w:cs="Lucida Console"/>
+          <w:sz w:val="18"/>
+          <w:szCs w:val="18"/>
+        </w:rPr>
+        <w:t xml:space="preserve">Total 2 (delta 1), </w:t>
+      </w:r>
+      <w:proofErr w:type="spellStart"/>
+      <w:r>
+        <w:rPr>
+          <w:rFonts w:ascii="Lucida Console" w:hAnsi="Lucida Console" w:cs="Lucida Console"/>
+          <w:sz w:val="18"/>
+          <w:szCs w:val="18"/>
+        </w:rPr>
+        <w:t>reused</w:t>
+      </w:r>
+      <w:proofErr w:type="spellEnd"/>
+      <w:r>
+        <w:rPr>
+          <w:rFonts w:ascii="Lucida Console" w:hAnsi="Lucida Console" w:cs="Lucida Console"/>
+          <w:sz w:val="18"/>
+          <w:szCs w:val="18"/>
+        </w:rPr>
+        <w:t xml:space="preserve"> 0 (delta 0), pack-</w:t>
+      </w:r>
+      <w:proofErr w:type="spellStart"/>
+      <w:r>
+        <w:rPr>
+          <w:rFonts w:ascii="Lucida Console" w:hAnsi="Lucida Console" w:cs="Lucida Console"/>
+          <w:sz w:val="18"/>
+          <w:szCs w:val="18"/>
+        </w:rPr>
+        <w:t>reused</w:t>
+      </w:r>
+      <w:proofErr w:type="spellEnd"/>
+      <w:r>
+        <w:rPr>
+          <w:rFonts w:ascii="Lucida Console" w:hAnsi="Lucida Console" w:cs="Lucida Console"/>
+          <w:sz w:val="18"/>
+          <w:szCs w:val="18"/>
+        </w:rPr>
+        <w:t xml:space="preserve"> 0</w:t>
+      </w:r>
+    </w:p>
+    <w:p>
+      <w:pPr>
+        <w:autoSpaceDE w:val="0"/>
+        <w:autoSpaceDN w:val="0"/>
+        <w:adjustRightInd w:val="0"/>
+        <w:spacing w:after="0" w:line="240" w:lineRule="auto"/>
+        <w:rPr>
+          <w:rFonts w:ascii="Lucida Console" w:hAnsi="Lucida Console" w:cs="Lucida Console"/>
+          <w:sz w:val="18"/>
+          <w:szCs w:val="18"/>
+          <w:lang w:val="en-US"/>
+        </w:rPr>
+      </w:pPr>
+      <w:r>
+        <w:rPr>
+          <w:rFonts w:ascii="Lucida Console" w:hAnsi="Lucida Console" w:cs="Lucida Console"/>
+          <w:sz w:val="18"/>
+          <w:szCs w:val="18"/>
+          <w:lang w:val="en-US"/>
+        </w:rPr>
+        <w:t>remote: Resolving deltas: 100% (1/1), completed with 1 local object.</w:t>
+      </w:r>
+    </w:p>
+    <w:p>
+      <w:pPr>
+        <w:autoSpaceDE w:val="0"/>
+        <w:autoSpaceDN w:val="0"/>
+        <w:adjustRightInd w:val="0"/>
+        <w:spacing w:after="0" w:line="240" w:lineRule="auto"/>
+        <w:rPr>
+          <w:rFonts w:ascii="Lucida Console" w:hAnsi="Lucida Console" w:cs="Lucida Console"/>
+          <w:sz w:val="18"/>
+          <w:szCs w:val="18"/>
+          <w:lang w:val="en-US"/>
+        </w:rPr>
+      </w:pPr>
+      <w:r>
+        <w:rPr>
+          <w:rFonts w:ascii="Lucida Console" w:hAnsi="Lucida Console" w:cs="Lucida Console"/>
+          <w:sz w:val="18"/>
+          <w:szCs w:val="18"/>
+          <w:lang w:val="en-US"/>
+        </w:rPr>
+        <w:t>To https://github.com/marugiglione/DulceGusto.git</w:t>
+      </w:r>
+    </w:p>
+    <w:p>
+      <w:pPr>
+        <w:autoSpaceDE w:val="0"/>
+        <w:autoSpaceDN w:val="0"/>
+        <w:adjustRightInd w:val="0"/>
+        <w:spacing w:after="0" w:line="240" w:lineRule="auto"/>
+        <w:rPr>
+          <w:rFonts w:ascii="Lucida Console" w:hAnsi="Lucida Console" w:cs="Lucida Console"/>
+          <w:sz w:val="18"/>
+          <w:szCs w:val="18"/>
+          <w:lang w:val="en-US"/>
+        </w:rPr>
+      </w:pPr>
+      <w:r>
+        <w:rPr>
+          <w:rFonts w:ascii="Lucida Console" w:hAnsi="Lucida Console" w:cs="Lucida Console"/>
+          <w:sz w:val="18"/>
+          <w:szCs w:val="18"/>
+          <w:lang w:val="en-US"/>
+        </w:rPr>
+        <w:t xml:space="preserve">   41324bf..3b4dd4c  master -&gt; master</w:t>
+      </w:r>
+    </w:p>
+    <w:p>
+      <w:pPr>
+        <w:autoSpaceDE w:val="0"/>
+        <w:autoSpaceDN w:val="0"/>
+        <w:adjustRightInd w:val="0"/>
+        <w:spacing w:after="0" w:line="240" w:lineRule="auto"/>
+        <w:rPr>
+          <w:rFonts w:ascii="Lucida Console" w:hAnsi="Lucida Console" w:cs="Lucida Console"/>
+          <w:sz w:val="18"/>
+          <w:szCs w:val="18"/>
+          <w:lang w:val="en-US"/>
+        </w:rPr>
+      </w:pPr>
+    </w:p>
+    <w:p>
+      <w:pPr>
+        <w:autoSpaceDE w:val="0"/>
+        <w:autoSpaceDN w:val="0"/>
+        <w:adjustRightInd w:val="0"/>
+        <w:spacing w:after="0" w:line="240" w:lineRule="auto"/>
+        <w:rPr>
+          <w:rFonts w:ascii="Lucida Console" w:hAnsi="Lucida Console" w:cs="Lucida Console"/>
+          <w:color w:val="00BFBF"/>
+          <w:sz w:val="18"/>
+          <w:szCs w:val="18"/>
+        </w:rPr>
+      </w:pPr>
+      <w:r>
+        <w:rPr>
+          <w:rFonts w:ascii="Lucida Console" w:hAnsi="Lucida Console" w:cs="Lucida Console"/>
+          <w:color w:val="00BF00"/>
+          <w:sz w:val="18"/>
+          <w:szCs w:val="18"/>
+          <w:lang w:val="en-US"/>
+        </w:rPr>
+        <w:t xml:space="preserve">marug@MARU </w:t>
       </w:r>
       <w:r>
         <w:rPr>

</xml_diff>